<commit_message>
AUTO FROM WORK 29.03.2023 16:18:18,12
</commit_message>
<xml_diff>
--- a/3-kurs/3-2/komm/Любаль 14.docx
+++ b/3-kurs/3-2/komm/Любаль 14.docx
@@ -452,7 +452,6 @@
         </w:rPr>
         <w:t xml:space="preserve"> </w:t>
       </w:r>
-      <w:proofErr w:type="spellStart"/>
       <w:r>
         <w:rPr>
           <w:szCs w:val="28"/>
@@ -483,7 +482,6 @@
         </w:rPr>
         <w:t>юбаль</w:t>
       </w:r>
-      <w:proofErr w:type="spellEnd"/>
     </w:p>
     <w:p>
       <w:pPr>
@@ -949,7 +947,6 @@
         </w:rPr>
         <w:t xml:space="preserve"> </w:t>
       </w:r>
-      <w:proofErr w:type="spellStart"/>
       <w:r>
         <w:rPr>
           <w:rStyle w:val="w"/>
@@ -959,7 +956,6 @@
         </w:rPr>
         <w:t>Дилтсом</w:t>
       </w:r>
-      <w:proofErr w:type="spellEnd"/>
       <w:r>
         <w:rPr>
           <w:rFonts w:cs="Times New Roman"/>
@@ -1039,7 +1035,6 @@
           </w:rPr>
           <w:t xml:space="preserve"> </w:t>
         </w:r>
-        <w:proofErr w:type="spellStart"/>
         <w:r>
           <w:rPr>
             <w:rStyle w:val="w"/>
@@ -1049,7 +1044,6 @@
           </w:rPr>
           <w:t>Бэндлера</w:t>
         </w:r>
-        <w:proofErr w:type="spellEnd"/>
       </w:hyperlink>
       <w:r>
         <w:rPr>
@@ -1454,7 +1448,6 @@
         </w:rPr>
         <w:t xml:space="preserve"> </w:t>
       </w:r>
-      <w:proofErr w:type="spellStart"/>
       <w:r>
         <w:rPr>
           <w:rStyle w:val="w"/>
@@ -1464,7 +1457,6 @@
         </w:rPr>
         <w:t>Бэндлера</w:t>
       </w:r>
-      <w:proofErr w:type="spellEnd"/>
       <w:r>
         <w:rPr>
           <w:rFonts w:cs="Times New Roman"/>
@@ -1647,15 +1639,7 @@
           <w:color w:val="000000" w:themeColor="text1"/>
           <w:szCs w:val="28"/>
         </w:rPr>
-        <w:t>.</w:t>
-      </w:r>
-      <w:r>
-        <w:rPr>
-          <w:rFonts w:cs="Times New Roman"/>
-          <w:color w:val="000000" w:themeColor="text1"/>
-          <w:szCs w:val="28"/>
-        </w:rPr>
-        <w:t xml:space="preserve"> </w:t>
+        <w:t xml:space="preserve">. </w:t>
       </w:r>
       <w:r>
         <w:rPr>
@@ -2497,7 +2481,6 @@
           </w:rPr>
           <w:t xml:space="preserve"> </w:t>
         </w:r>
-        <w:proofErr w:type="spellStart"/>
         <w:r>
           <w:rPr>
             <w:rStyle w:val="w"/>
@@ -2508,7 +2491,6 @@
           </w:rPr>
           <w:t>Коржибски</w:t>
         </w:r>
-        <w:proofErr w:type="spellEnd"/>
       </w:hyperlink>
       <w:r>
         <w:rPr>
@@ -2516,17 +2498,8 @@
           <w:sz w:val="28"/>
           <w:szCs w:val="28"/>
         </w:rPr>
-        <w:t>.</w:t>
-      </w:r>
-      <w:r>
-        <w:rPr>
-          <w:color w:val="000000" w:themeColor="text1"/>
-          <w:sz w:val="28"/>
-          <w:szCs w:val="28"/>
-        </w:rPr>
-        <w:t xml:space="preserve"> </w:t>
-      </w:r>
-      <w:proofErr w:type="spellStart"/>
+        <w:t xml:space="preserve">. </w:t>
+      </w:r>
       <w:r>
         <w:rPr>
           <w:rStyle w:val="w"/>
@@ -2537,7 +2510,6 @@
         </w:rPr>
         <w:t>Коржибски</w:t>
       </w:r>
-      <w:proofErr w:type="spellEnd"/>
       <w:r>
         <w:rPr>
           <w:color w:val="000000" w:themeColor="text1"/>
@@ -3649,7 +3621,6 @@
         </w:rPr>
         <w:t xml:space="preserve"> </w:t>
       </w:r>
-      <w:proofErr w:type="spellStart"/>
       <w:r>
         <w:rPr>
           <w:rStyle w:val="w"/>
@@ -3660,7 +3631,6 @@
         </w:rPr>
         <w:t>Коржибски</w:t>
       </w:r>
-      <w:proofErr w:type="spellEnd"/>
       <w:r>
         <w:rPr>
           <w:color w:val="000000" w:themeColor="text1"/>
@@ -4515,7 +4485,6 @@
         </w:rPr>
         <w:t xml:space="preserve">. </w:t>
       </w:r>
-      <w:proofErr w:type="spellStart"/>
       <w:r>
         <w:rPr>
           <w:rStyle w:val="w"/>
@@ -4526,7 +4495,6 @@
         </w:rPr>
         <w:t>Коржибски</w:t>
       </w:r>
-      <w:proofErr w:type="spellEnd"/>
       <w:r>
         <w:rPr>
           <w:color w:val="000000" w:themeColor="text1"/>
@@ -5485,15 +5453,7 @@
           <w:sz w:val="28"/>
           <w:szCs w:val="28"/>
         </w:rPr>
-        <w:t>.</w:t>
-      </w:r>
-      <w:r>
-        <w:rPr>
-          <w:color w:val="000000" w:themeColor="text1"/>
-          <w:sz w:val="28"/>
-          <w:szCs w:val="28"/>
-        </w:rPr>
-        <w:t xml:space="preserve"> </w:t>
+        <w:t xml:space="preserve">. </w:t>
       </w:r>
       <w:r>
         <w:rPr>
@@ -6160,17 +6120,7 @@
           <w:sz w:val="28"/>
           <w:szCs w:val="28"/>
         </w:rPr>
-        <w:t>– Вы не можете жениться на своей возлюбленной, по крайней мере, пока жива ваша жена.</w:t>
-      </w:r>
-      <w:r>
-        <w:rPr>
-          <w:rStyle w:val="aa"/>
-          <w:rFonts w:eastAsia="Batang"/>
-          <w:color w:val="000000" w:themeColor="text1"/>
-          <w:sz w:val="28"/>
-          <w:szCs w:val="28"/>
-        </w:rPr>
-        <w:t xml:space="preserve"> </w:t>
+        <w:t xml:space="preserve">– Вы не можете жениться на своей возлюбленной, по крайней мере, пока жива ваша жена. </w:t>
       </w:r>
     </w:p>
     <w:p>
@@ -6313,25 +6263,7 @@
           <w:sz w:val="28"/>
           <w:szCs w:val="28"/>
         </w:rPr>
-        <w:t xml:space="preserve">Оператор: – </w:t>
-      </w:r>
-      <w:proofErr w:type="gramStart"/>
-      <w:r>
-        <w:rPr>
-          <w:color w:val="000000" w:themeColor="text1"/>
-          <w:sz w:val="28"/>
-          <w:szCs w:val="28"/>
-        </w:rPr>
-        <w:t>Я  понимаю</w:t>
-      </w:r>
-      <w:proofErr w:type="gramEnd"/>
-      <w:r>
-        <w:rPr>
-          <w:color w:val="000000" w:themeColor="text1"/>
-          <w:sz w:val="28"/>
-          <w:szCs w:val="28"/>
-        </w:rPr>
-        <w:t>, что стабильность крайне важна для вас.</w:t>
+        <w:t>Оператор: – Я  понимаю, что стабильность крайне важна для вас.</w:t>
       </w:r>
     </w:p>
     <w:p>
@@ -6412,7 +6344,6 @@
           <w:szCs w:val="28"/>
         </w:rPr>
       </w:pPr>
-      <w:proofErr w:type="gramStart"/>
       <w:r>
         <w:rPr>
           <w:rStyle w:val="aa"/>
@@ -6421,18 +6352,7 @@
           <w:sz w:val="28"/>
           <w:szCs w:val="28"/>
         </w:rPr>
-        <w:t>- Это</w:t>
-      </w:r>
-      <w:proofErr w:type="gramEnd"/>
-      <w:r>
-        <w:rPr>
-          <w:rStyle w:val="aa"/>
-          <w:rFonts w:eastAsia="Batang"/>
-          <w:color w:val="000000" w:themeColor="text1"/>
-          <w:sz w:val="28"/>
-          <w:szCs w:val="28"/>
-        </w:rPr>
-        <w:t xml:space="preserve"> совсем другое дело, - говорит судья. - Вот почему я приговариваю вас не к 7 дням тюрьмы, а только на неделю.</w:t>
+        <w:t>- Это совсем другое дело, - говорит судья. - Вот почему я приговариваю вас не к 7 дням тюрьмы, а только на неделю.</w:t>
       </w:r>
     </w:p>
     <w:p>
@@ -6482,25 +6402,7 @@
           <w:sz w:val="28"/>
           <w:szCs w:val="28"/>
         </w:rPr>
-        <w:t xml:space="preserve">Хочу обратить ваше внимание на то, что меняется только одно слово или смысловая конструкция. Практически, это то, что Ричард </w:t>
-      </w:r>
-      <w:proofErr w:type="spellStart"/>
-      <w:r>
-        <w:rPr>
-          <w:color w:val="000000" w:themeColor="text1"/>
-          <w:sz w:val="28"/>
-          <w:szCs w:val="28"/>
-        </w:rPr>
-        <w:t>Бендлер</w:t>
-      </w:r>
-      <w:proofErr w:type="spellEnd"/>
-      <w:r>
-        <w:rPr>
-          <w:color w:val="000000" w:themeColor="text1"/>
-          <w:sz w:val="28"/>
-          <w:szCs w:val="28"/>
-        </w:rPr>
-        <w:t> называл «однословным рефреймингом»: ищется слово или фраза, описывающая приблизительно то же качество или действие, но с другой оценкой. Например: </w:t>
+        <w:t>Хочу обратить ваше внимание на то, что меняется только одно слово или смысловая конструкция. Практически, это то, что Ричард Бендлер называл «однословным рефреймингом»: ищется слово или фраза, описывающая приблизительно то же качество или действие, но с другой оценкой. Например: </w:t>
       </w:r>
       <w:r>
         <w:rPr>
@@ -6724,25 +6626,7 @@
           <w:sz w:val="28"/>
           <w:szCs w:val="28"/>
         </w:rPr>
-        <w:t xml:space="preserve">Оператор: </w:t>
-      </w:r>
-      <w:proofErr w:type="gramStart"/>
-      <w:r>
-        <w:rPr>
-          <w:color w:val="000000" w:themeColor="text1"/>
-          <w:sz w:val="28"/>
-          <w:szCs w:val="28"/>
-        </w:rPr>
-        <w:t>- Это</w:t>
-      </w:r>
-      <w:proofErr w:type="gramEnd"/>
-      <w:r>
-        <w:rPr>
-          <w:color w:val="000000" w:themeColor="text1"/>
-          <w:sz w:val="28"/>
-          <w:szCs w:val="28"/>
-        </w:rPr>
-        <w:t xml:space="preserve"> хороший способ оправдать свою раннюю смерть.</w:t>
+        <w:t>Оператор: - Это хороший способ оправдать свою раннюю смерть.</w:t>
       </w:r>
     </w:p>
     <w:p>
@@ -7039,25 +6923,7 @@
           <w:sz w:val="28"/>
           <w:szCs w:val="28"/>
         </w:rPr>
-        <w:t xml:space="preserve">Оператор: - А </w:t>
-      </w:r>
-      <w:proofErr w:type="gramStart"/>
-      <w:r>
-        <w:rPr>
-          <w:color w:val="000000" w:themeColor="text1"/>
-          <w:sz w:val="28"/>
-          <w:szCs w:val="28"/>
-        </w:rPr>
-        <w:t>так же</w:t>
-      </w:r>
-      <w:proofErr w:type="gramEnd"/>
-      <w:r>
-        <w:rPr>
-          <w:color w:val="000000" w:themeColor="text1"/>
-          <w:sz w:val="28"/>
-          <w:szCs w:val="28"/>
-        </w:rPr>
-        <w:t xml:space="preserve"> никогда не уйти в отпуск, не выехать из города и остаться навсегда в этом кабинете.</w:t>
+        <w:t>Оператор: - А так же никогда не уйти в отпуск, не выехать из города и остаться навсегда в этом кабинете.</w:t>
       </w:r>
     </w:p>
     <w:p>
@@ -7167,25 +7033,7 @@
           <w:sz w:val="28"/>
           <w:szCs w:val="28"/>
         </w:rPr>
-        <w:t xml:space="preserve">Оператор: </w:t>
-      </w:r>
-      <w:proofErr w:type="gramStart"/>
-      <w:r>
-        <w:rPr>
-          <w:color w:val="000000" w:themeColor="text1"/>
-          <w:sz w:val="28"/>
-          <w:szCs w:val="28"/>
-        </w:rPr>
-        <w:t>- Это</w:t>
-      </w:r>
-      <w:proofErr w:type="gramEnd"/>
-      <w:r>
-        <w:rPr>
-          <w:color w:val="000000" w:themeColor="text1"/>
-          <w:sz w:val="28"/>
-          <w:szCs w:val="28"/>
-        </w:rPr>
-        <w:t xml:space="preserve"> всё равно, что сказать, что все художники - лжецы, потому что их картины не похожи на действительность.</w:t>
+        <w:t>Оператор: - Это всё равно, что сказать, что все художники - лжецы, потому что их картины не похожи на действительность.</w:t>
       </w:r>
     </w:p>
     <w:p>
@@ -7658,25 +7506,7 @@
           <w:sz w:val="28"/>
           <w:szCs w:val="28"/>
         </w:rPr>
-        <w:t xml:space="preserve">Оператор: - А вы не думали о том, </w:t>
-      </w:r>
-      <w:proofErr w:type="gramStart"/>
-      <w:r>
-        <w:rPr>
-          <w:color w:val="000000" w:themeColor="text1"/>
-          <w:sz w:val="28"/>
-          <w:szCs w:val="28"/>
-        </w:rPr>
-        <w:t>что</w:t>
-      </w:r>
-      <w:proofErr w:type="gramEnd"/>
-      <w:r>
-        <w:rPr>
-          <w:color w:val="000000" w:themeColor="text1"/>
-          <w:sz w:val="28"/>
-          <w:szCs w:val="28"/>
-        </w:rPr>
-        <w:t xml:space="preserve"> когда она заботится о вас, она не заботится о себе?</w:t>
+        <w:t>Оператор: - А вы не думали о том, что когда она заботится о вас, она не заботится о себе?</w:t>
       </w:r>
     </w:p>
     <w:p>
@@ -7913,25 +7743,7 @@
           <w:sz w:val="28"/>
           <w:szCs w:val="28"/>
         </w:rPr>
-        <w:t xml:space="preserve">• на </w:t>
-      </w:r>
-      <w:proofErr w:type="spellStart"/>
-      <w:r>
-        <w:rPr>
-          <w:color w:val="000000" w:themeColor="text1"/>
-          <w:sz w:val="28"/>
-          <w:szCs w:val="28"/>
-        </w:rPr>
-        <w:t>субмодальном</w:t>
-      </w:r>
-      <w:proofErr w:type="spellEnd"/>
-      <w:r>
-        <w:rPr>
-          <w:color w:val="000000" w:themeColor="text1"/>
-          <w:sz w:val="28"/>
-          <w:szCs w:val="28"/>
-        </w:rPr>
-        <w:t xml:space="preserve"> различии "реальности" и "фантазии"; </w:t>
+        <w:t xml:space="preserve">• на субмодальном различии "реальности" и "фантазии"; </w:t>
       </w:r>
     </w:p>
     <w:p>
@@ -8210,23 +8022,7 @@
           <w:szCs w:val="28"/>
         </w:rPr>
         <w:lastRenderedPageBreak/>
-        <w:t xml:space="preserve">Но </w:t>
-      </w:r>
-      <w:r>
-        <w:rPr>
-          <w:color w:val="000000" w:themeColor="text1"/>
-          <w:sz w:val="28"/>
-          <w:szCs w:val="28"/>
-        </w:rPr>
-        <w:t>также</w:t>
-      </w:r>
-      <w:r>
-        <w:rPr>
-          <w:color w:val="000000" w:themeColor="text1"/>
-          <w:sz w:val="28"/>
-          <w:szCs w:val="28"/>
-        </w:rPr>
-        <w:t xml:space="preserve"> можно попросить найти исключения и самого Клиента.</w:t>
+        <w:t>Но также можно попросить найти исключения и самого Клиента.</w:t>
       </w:r>
     </w:p>
     <w:p>
@@ -8421,29 +8217,7 @@
           <w:sz w:val="28"/>
           <w:szCs w:val="28"/>
         </w:rPr>
-        <w:t xml:space="preserve">Апория </w:t>
-      </w:r>
-      <w:proofErr w:type="spellStart"/>
-      <w:r>
-        <w:rPr>
-          <w:rStyle w:val="aa"/>
-          <w:rFonts w:eastAsia="Batang"/>
-          <w:color w:val="000000" w:themeColor="text1"/>
-          <w:sz w:val="28"/>
-          <w:szCs w:val="28"/>
-        </w:rPr>
-        <w:t>Евбулида</w:t>
-      </w:r>
-      <w:proofErr w:type="spellEnd"/>
-      <w:r>
-        <w:rPr>
-          <w:rStyle w:val="aa"/>
-          <w:rFonts w:eastAsia="Batang"/>
-          <w:color w:val="000000" w:themeColor="text1"/>
-          <w:sz w:val="28"/>
-          <w:szCs w:val="28"/>
-        </w:rPr>
-        <w:t xml:space="preserve"> «Лжец».</w:t>
+        <w:t>Апория Евбулида «Лжец».</w:t>
       </w:r>
     </w:p>
     <w:p>
@@ -8616,17 +8390,8 @@
           <w:color w:val="000000" w:themeColor="text1"/>
           <w:szCs w:val="28"/>
         </w:rPr>
-        <w:t xml:space="preserve">14. </w:t>
-      </w:r>
-      <w:proofErr w:type="spellStart"/>
-      <w:r>
-        <w:rPr>
-          <w:color w:val="000000" w:themeColor="text1"/>
-          <w:szCs w:val="28"/>
-        </w:rPr>
-        <w:t>Метафрейм</w:t>
-      </w:r>
-      <w:proofErr w:type="spellEnd"/>
+        <w:t>14. Метафрейм</w:t>
+      </w:r>
     </w:p>
     <w:p>
       <w:pPr>
@@ -8739,33 +8504,6 @@
     </w:p>
     <w:p>
       <w:pPr>
-        <w:spacing w:after="0"/>
-        <w:jc w:val="center"/>
-        <w:rPr>
-          <w:szCs w:val="28"/>
-        </w:rPr>
-      </w:pPr>
-    </w:p>
-    <w:p>
-      <w:pPr>
-        <w:spacing w:after="0"/>
-        <w:jc w:val="center"/>
-        <w:rPr>
-          <w:szCs w:val="28"/>
-        </w:rPr>
-      </w:pPr>
-    </w:p>
-    <w:p>
-      <w:pPr>
-        <w:spacing w:after="0"/>
-        <w:jc w:val="center"/>
-        <w:rPr>
-          <w:szCs w:val="28"/>
-        </w:rPr>
-      </w:pPr>
-    </w:p>
-    <w:p>
-      <w:pPr>
         <w:spacing w:line="259" w:lineRule="auto"/>
         <w:jc w:val="left"/>
         <w:rPr>
@@ -8816,27 +8554,7 @@
           <w:sz w:val="32"/>
           <w:szCs w:val="32"/>
         </w:rPr>
-        <w:t>Раскройте техники ответов на сложные вопросы: «</w:t>
-      </w:r>
-      <w:proofErr w:type="spellStart"/>
-      <w:r>
-        <w:rPr>
-          <w:b/>
-          <w:bCs/>
-          <w:sz w:val="32"/>
-          <w:szCs w:val="32"/>
-        </w:rPr>
-        <w:t>Рационализирование</w:t>
-      </w:r>
-      <w:proofErr w:type="spellEnd"/>
-      <w:r>
-        <w:rPr>
-          <w:b/>
-          <w:bCs/>
-          <w:sz w:val="32"/>
-          <w:szCs w:val="32"/>
-        </w:rPr>
-        <w:t>», «Точка зрения», «Встречный вызов», «Работа с эталоном».</w:t>
+        <w:t>Раскройте техники ответов на сложные вопросы: «Рационализирование», «Точка зрения», «Встречный вызов», «Работа с эталоном».</w:t>
       </w:r>
     </w:p>
     <w:p>
@@ -8855,16 +8573,28 @@
         <w:rPr>
           <w:rFonts w:eastAsia="Times New Roman" w:cs="Times New Roman"/>
           <w:szCs w:val="28"/>
-          <w:lang/>
         </w:rPr>
       </w:pPr>
       <w:r>
         <w:rPr>
           <w:rFonts w:eastAsia="Times New Roman" w:cs="Times New Roman"/>
           <w:szCs w:val="28"/>
-          <w:lang/>
-        </w:rPr>
-        <w:t>Называется она сегодня «коммуникативные навыки».</w:t>
+        </w:rPr>
+        <w:t xml:space="preserve">Говоря об аргументации и контраргументации, </w:t>
+      </w:r>
+      <w:r>
+        <w:rPr>
+          <w:rFonts w:eastAsia="Times New Roman" w:cs="Times New Roman"/>
+          <w:szCs w:val="28"/>
+        </w:rPr>
+        <w:t xml:space="preserve">нужно коснуться </w:t>
+      </w:r>
+      <w:r>
+        <w:rPr>
+          <w:rFonts w:eastAsia="Times New Roman" w:cs="Times New Roman"/>
+          <w:szCs w:val="28"/>
+        </w:rPr>
+        <w:t>темы так называемых «сложных вопросов» и способов их нейтрализации.</w:t>
       </w:r>
     </w:p>
     <w:p>
@@ -8874,16 +8604,42 @@
         <w:rPr>
           <w:rFonts w:eastAsia="Times New Roman" w:cs="Times New Roman"/>
           <w:szCs w:val="28"/>
-          <w:lang/>
         </w:rPr>
       </w:pPr>
       <w:r>
         <w:rPr>
           <w:rFonts w:eastAsia="Times New Roman" w:cs="Times New Roman"/>
           <w:szCs w:val="28"/>
-          <w:lang/>
-        </w:rPr>
-        <w:t>У нас в стране, к сожалению, обучение навыкам общения не носит сколько-нибудь системный характер, а жаль. Древние в этом смысле были умнее нас, преподавая риторику в школах еще до нашей эры.</w:t>
+        </w:rPr>
+        <w:t xml:space="preserve">Обычно «сложные» неудобные вопросы транслируют некий негативный стереотип, который «привязан» к </w:t>
+      </w:r>
+      <w:r>
+        <w:rPr>
+          <w:rFonts w:eastAsia="Times New Roman" w:cs="Times New Roman"/>
+          <w:szCs w:val="28"/>
+        </w:rPr>
+        <w:t>в</w:t>
+      </w:r>
+      <w:r>
+        <w:rPr>
+          <w:rFonts w:eastAsia="Times New Roman" w:cs="Times New Roman"/>
+          <w:szCs w:val="28"/>
+        </w:rPr>
+        <w:t xml:space="preserve">ашему выступлению или аргументации. Самое главное правило — это нейтрализовать негатив как можно скорее, ибо в противном случае </w:t>
+      </w:r>
+      <w:r>
+        <w:rPr>
+          <w:rFonts w:eastAsia="Times New Roman" w:cs="Times New Roman"/>
+          <w:szCs w:val="28"/>
+        </w:rPr>
+        <w:t>в</w:t>
+      </w:r>
+      <w:r>
+        <w:rPr>
+          <w:rFonts w:eastAsia="Times New Roman" w:cs="Times New Roman"/>
+          <w:szCs w:val="28"/>
+        </w:rPr>
+        <w:t>аш собеседник обязательно повторит его снова, и последующее общение рискует стать неуправляемым.</w:t>
       </w:r>
     </w:p>
     <w:p>
@@ -8893,16 +8649,42 @@
         <w:rPr>
           <w:rFonts w:eastAsia="Times New Roman" w:cs="Times New Roman"/>
           <w:szCs w:val="28"/>
-          <w:lang/>
         </w:rPr>
       </w:pPr>
       <w:r>
         <w:rPr>
           <w:rFonts w:eastAsia="Times New Roman" w:cs="Times New Roman"/>
           <w:szCs w:val="28"/>
-          <w:lang/>
-        </w:rPr>
-        <w:t>Говоря об аргументации и контраргументации, я коснусь темы так называемых «сложных вопросов» и способов их нейтрализации.</w:t>
+        </w:rPr>
+        <w:t xml:space="preserve">Специалисты в области риторики предлагают использовать следующую технику: разделите </w:t>
+      </w:r>
+      <w:r>
+        <w:rPr>
+          <w:rFonts w:eastAsia="Times New Roman" w:cs="Times New Roman"/>
+          <w:szCs w:val="28"/>
+        </w:rPr>
+        <w:t>в</w:t>
+      </w:r>
+      <w:r>
+        <w:rPr>
+          <w:rFonts w:eastAsia="Times New Roman" w:cs="Times New Roman"/>
+          <w:szCs w:val="28"/>
+        </w:rPr>
+        <w:t xml:space="preserve">аш ответ на две части. Сначала проговорите услышанный негативный стереотип. При этом </w:t>
+      </w:r>
+      <w:r>
+        <w:rPr>
+          <w:rFonts w:eastAsia="Times New Roman" w:cs="Times New Roman"/>
+          <w:szCs w:val="28"/>
+        </w:rPr>
+        <w:t>в</w:t>
+      </w:r>
+      <w:r>
+        <w:rPr>
+          <w:rFonts w:eastAsia="Times New Roman" w:cs="Times New Roman"/>
+          <w:szCs w:val="28"/>
+        </w:rPr>
+        <w:t>ы можете его:</w:t>
       </w:r>
     </w:p>
     <w:p>
@@ -8912,16 +8694,14 @@
         <w:rPr>
           <w:rFonts w:eastAsia="Times New Roman" w:cs="Times New Roman"/>
           <w:szCs w:val="28"/>
-          <w:lang/>
         </w:rPr>
       </w:pPr>
       <w:r>
         <w:rPr>
           <w:rFonts w:eastAsia="Times New Roman" w:cs="Times New Roman"/>
           <w:szCs w:val="28"/>
-          <w:lang/>
-        </w:rPr>
-        <w:t>Обычно «сложные» неудобные вопросы транслируют некий негативный стереотип, который «привязан» к Вашему выступлению или аргументации. Самое главное правило — это нейтрализовать негатив как можно скорее, ибо в противном случае Ваш собеседник обязательно повторит его снова, и последующее общение рискует стать неуправляемым.</w:t>
+        </w:rPr>
+        <w:t>- рационализировать</w:t>
       </w:r>
     </w:p>
     <w:p>
@@ -8931,16 +8711,14 @@
         <w:rPr>
           <w:rFonts w:eastAsia="Times New Roman" w:cs="Times New Roman"/>
           <w:szCs w:val="28"/>
-          <w:lang/>
         </w:rPr>
       </w:pPr>
       <w:r>
         <w:rPr>
           <w:rFonts w:eastAsia="Times New Roman" w:cs="Times New Roman"/>
           <w:szCs w:val="28"/>
-          <w:lang/>
-        </w:rPr>
-        <w:t>Специалисты в области риторики предлагают использовать следующую технику: разделите Ваш ответ на две части. Сначала проговорите услышанный негативный стереотип. При этом Вы можете его:</w:t>
+        </w:rPr>
+        <w:t>- уничтожить вызовом</w:t>
       </w:r>
     </w:p>
     <w:p>
@@ -8950,16 +8728,14 @@
         <w:rPr>
           <w:rFonts w:eastAsia="Times New Roman" w:cs="Times New Roman"/>
           <w:szCs w:val="28"/>
-          <w:lang/>
         </w:rPr>
       </w:pPr>
       <w:r>
         <w:rPr>
           <w:rFonts w:eastAsia="Times New Roman" w:cs="Times New Roman"/>
           <w:szCs w:val="28"/>
-          <w:lang/>
-        </w:rPr>
-        <w:t>- рационализировать</w:t>
+        </w:rPr>
+        <w:t>- изменить точку зрения на него</w:t>
       </w:r>
     </w:p>
     <w:p>
@@ -8969,16 +8745,14 @@
         <w:rPr>
           <w:rFonts w:eastAsia="Times New Roman" w:cs="Times New Roman"/>
           <w:szCs w:val="28"/>
-          <w:lang/>
         </w:rPr>
       </w:pPr>
       <w:r>
         <w:rPr>
           <w:rFonts w:eastAsia="Times New Roman" w:cs="Times New Roman"/>
           <w:szCs w:val="28"/>
-          <w:lang/>
-        </w:rPr>
-        <w:t>- уничтожить вызовом</w:t>
+        </w:rPr>
+        <w:t>- сравнить с эталоном.</w:t>
       </w:r>
     </w:p>
     <w:p>
@@ -8988,16 +8762,14 @@
         <w:rPr>
           <w:rFonts w:eastAsia="Times New Roman" w:cs="Times New Roman"/>
           <w:szCs w:val="28"/>
-          <w:lang/>
         </w:rPr>
       </w:pPr>
       <w:r>
         <w:rPr>
           <w:rFonts w:eastAsia="Times New Roman" w:cs="Times New Roman"/>
           <w:szCs w:val="28"/>
-          <w:lang/>
-        </w:rPr>
-        <w:t>- изменить точку зрения на него</w:t>
+        </w:rPr>
+        <w:t>Во второй части своего ответа еще раз логически обоснуйте свое изложение. Иногда бывает достаточно повторить стереотип одним из описанных ниже способов, и вторая часть ответа уже не понадобится.</w:t>
       </w:r>
     </w:p>
     <w:p>
@@ -9007,56 +8779,16 @@
         <w:rPr>
           <w:rFonts w:eastAsia="Times New Roman" w:cs="Times New Roman"/>
           <w:szCs w:val="28"/>
-          <w:lang/>
-        </w:rPr>
-      </w:pPr>
-      <w:r>
+        </w:rPr>
+      </w:pPr>
+    </w:p>
+    <w:p>
+      <w:pPr>
+        <w:spacing w:after="0"/>
+        <w:ind w:firstLine="851"/>
         <w:rPr>
           <w:rFonts w:eastAsia="Times New Roman" w:cs="Times New Roman"/>
           <w:szCs w:val="28"/>
-          <w:lang/>
-        </w:rPr>
-        <w:t>- сравнить с эталоном.</w:t>
-      </w:r>
-    </w:p>
-    <w:p>
-      <w:pPr>
-        <w:spacing w:after="0"/>
-        <w:ind w:firstLine="851"/>
-        <w:rPr>
-          <w:rFonts w:eastAsia="Times New Roman" w:cs="Times New Roman"/>
-          <w:szCs w:val="28"/>
-          <w:lang/>
-        </w:rPr>
-      </w:pPr>
-      <w:r>
-        <w:rPr>
-          <w:rFonts w:eastAsia="Times New Roman" w:cs="Times New Roman"/>
-          <w:szCs w:val="28"/>
-          <w:lang/>
-        </w:rPr>
-        <w:t>Во второй части своего ответа еще раз логически обоснуйте свое изложение. Иногда бывает достаточно повторить стереотип одним из описанных ниже способов, и вторая часть ответа уже не понадобится.</w:t>
-      </w:r>
-    </w:p>
-    <w:p>
-      <w:pPr>
-        <w:spacing w:after="0"/>
-        <w:ind w:firstLine="851"/>
-        <w:rPr>
-          <w:rFonts w:eastAsia="Times New Roman" w:cs="Times New Roman"/>
-          <w:szCs w:val="28"/>
-          <w:lang/>
-        </w:rPr>
-      </w:pPr>
-    </w:p>
-    <w:p>
-      <w:pPr>
-        <w:spacing w:after="0"/>
-        <w:ind w:firstLine="851"/>
-        <w:rPr>
-          <w:rFonts w:eastAsia="Times New Roman" w:cs="Times New Roman"/>
-          <w:szCs w:val="28"/>
-          <w:lang/>
         </w:rPr>
       </w:pPr>
       <w:r>
@@ -9065,7 +8797,6 @@
           <w:b/>
           <w:bCs/>
           <w:szCs w:val="28"/>
-          <w:lang/>
         </w:rPr>
         <w:t>1. Рационализируем</w:t>
       </w:r>
@@ -9077,16 +8808,28 @@
         <w:rPr>
           <w:rFonts w:eastAsia="Times New Roman" w:cs="Times New Roman"/>
           <w:szCs w:val="28"/>
-          <w:lang/>
         </w:rPr>
       </w:pPr>
       <w:r>
         <w:rPr>
           <w:rFonts w:eastAsia="Times New Roman" w:cs="Times New Roman"/>
           <w:szCs w:val="28"/>
-          <w:lang/>
-        </w:rPr>
-        <w:t>Что делать, когда существует стойкое предубеждение против Ваших доводов? Переубеждать бессмысленно. Лучше бывает не спорить. Лучше ... согласиться.</w:t>
+        </w:rPr>
+        <w:t xml:space="preserve">Что делать, когда существует стойкое предубеждение против </w:t>
+      </w:r>
+      <w:r>
+        <w:rPr>
+          <w:rFonts w:eastAsia="Times New Roman" w:cs="Times New Roman"/>
+          <w:szCs w:val="28"/>
+        </w:rPr>
+        <w:t>в</w:t>
+      </w:r>
+      <w:r>
+        <w:rPr>
+          <w:rFonts w:eastAsia="Times New Roman" w:cs="Times New Roman"/>
+          <w:szCs w:val="28"/>
+        </w:rPr>
+        <w:t>аших доводов? Переубеждать бессмысленно. Лучше бывает не спорить. Лучше ... согласиться.</w:t>
       </w:r>
     </w:p>
     <w:p>
@@ -9096,14 +8839,12 @@
         <w:rPr>
           <w:rFonts w:eastAsia="Times New Roman" w:cs="Times New Roman"/>
           <w:szCs w:val="28"/>
-          <w:lang/>
         </w:rPr>
       </w:pPr>
       <w:r>
         <w:rPr>
           <w:rFonts w:eastAsia="Times New Roman" w:cs="Times New Roman"/>
           <w:szCs w:val="28"/>
-          <w:lang/>
         </w:rPr>
         <w:t>То есть бывает полезно прямо назвать отрицательный стереотип, проговорить его вслух, согласиться с возражениями в прямом смысле слова.</w:t>
       </w:r>
@@ -9115,7 +8856,6 @@
         <w:rPr>
           <w:rFonts w:eastAsia="Times New Roman" w:cs="Times New Roman"/>
           <w:szCs w:val="28"/>
-          <w:lang/>
         </w:rPr>
       </w:pPr>
       <w:r>
@@ -9124,7 +8864,6 @@
           <w:b/>
           <w:bCs/>
           <w:szCs w:val="28"/>
-          <w:lang/>
         </w:rPr>
         <w:t>ОБЩИЕ СХЕМЫ ОТВЕТА:</w:t>
       </w:r>
@@ -9136,14 +8875,12 @@
         <w:rPr>
           <w:rFonts w:eastAsia="Times New Roman" w:cs="Times New Roman"/>
           <w:szCs w:val="28"/>
-          <w:lang/>
         </w:rPr>
       </w:pPr>
       <w:r>
         <w:rPr>
           <w:rFonts w:eastAsia="Times New Roman" w:cs="Times New Roman"/>
           <w:szCs w:val="28"/>
-          <w:lang/>
         </w:rPr>
         <w:t>Да, Вы правы! Но что же в этом плохого?</w:t>
       </w:r>
@@ -9155,16 +8892,28 @@
         <w:rPr>
           <w:rFonts w:eastAsia="Times New Roman" w:cs="Times New Roman"/>
           <w:szCs w:val="28"/>
-          <w:lang/>
         </w:rPr>
       </w:pPr>
       <w:r>
         <w:rPr>
           <w:rFonts w:eastAsia="Times New Roman" w:cs="Times New Roman"/>
           <w:szCs w:val="28"/>
-          <w:lang/>
-        </w:rPr>
-        <w:t>Да, Вы правы! И более того, это гораздо хуже, чем Вы думаете. Но именно в этом и заключается преимущество.</w:t>
+        </w:rPr>
+        <w:t xml:space="preserve">Да, Вы правы! И более того, это гораздо хуже, чем </w:t>
+      </w:r>
+      <w:r>
+        <w:rPr>
+          <w:rFonts w:eastAsia="Times New Roman" w:cs="Times New Roman"/>
+          <w:szCs w:val="28"/>
+        </w:rPr>
+        <w:t>в</w:t>
+      </w:r>
+      <w:r>
+        <w:rPr>
+          <w:rFonts w:eastAsia="Times New Roman" w:cs="Times New Roman"/>
+          <w:szCs w:val="28"/>
+        </w:rPr>
+        <w:t>ы думаете. Но именно в этом и заключается преимущество.</w:t>
       </w:r>
     </w:p>
     <w:p>
@@ -9174,14 +8923,12 @@
         <w:rPr>
           <w:rFonts w:eastAsia="Times New Roman" w:cs="Times New Roman"/>
           <w:szCs w:val="28"/>
-          <w:lang/>
         </w:rPr>
       </w:pPr>
       <w:r>
         <w:rPr>
           <w:rFonts w:eastAsia="Times New Roman" w:cs="Times New Roman"/>
           <w:szCs w:val="28"/>
-          <w:lang/>
         </w:rPr>
         <w:t>С этим никто не спорит! Но...(дать как бы согласие).</w:t>
       </w:r>
@@ -9193,7 +8940,6 @@
         <w:rPr>
           <w:rFonts w:eastAsia="Times New Roman" w:cs="Times New Roman"/>
           <w:szCs w:val="28"/>
-          <w:lang/>
         </w:rPr>
       </w:pPr>
       <w:r>
@@ -9202,7 +8948,6 @@
           <w:b/>
           <w:bCs/>
           <w:szCs w:val="28"/>
-          <w:lang/>
         </w:rPr>
         <w:t>ПРИМЕРЫ </w:t>
       </w:r>
@@ -9214,7 +8959,6 @@
         <w:rPr>
           <w:rFonts w:eastAsia="Times New Roman" w:cs="Times New Roman"/>
           <w:szCs w:val="28"/>
-          <w:lang/>
         </w:rPr>
       </w:pPr>
       <w:r>
@@ -9223,7 +8967,6 @@
           <w:b/>
           <w:bCs/>
           <w:szCs w:val="28"/>
-          <w:lang/>
         </w:rPr>
         <w:t>НЕЛЮБИТЕЛИ В МЕНЬШИНСТВЕ</w:t>
       </w:r>
@@ -9235,14 +8978,12 @@
         <w:rPr>
           <w:rFonts w:eastAsia="Times New Roman" w:cs="Times New Roman"/>
           <w:szCs w:val="28"/>
-          <w:lang/>
         </w:rPr>
       </w:pPr>
       <w:r>
         <w:rPr>
           <w:rFonts w:eastAsia="Times New Roman" w:cs="Times New Roman"/>
           <w:szCs w:val="28"/>
-          <w:lang/>
         </w:rPr>
         <w:t>После премьеры «Пигмалиона» восхищенная публика вызвала автора на сцену. Кланяясь аплодирующим зрителям, Б. Шоу вдруг услыхал среди всеобщих похвал чей-то громкий голос: — Эта пьеса никуда не годится! Это — чепуха! — Я абсолютно с Вами согласен! — подхватил Шоу. — Но, к сожалению, мы с Вами в меньшинстве! </w:t>
       </w:r>
@@ -9254,7 +8995,6 @@
         <w:rPr>
           <w:rFonts w:eastAsia="Times New Roman" w:cs="Times New Roman"/>
           <w:szCs w:val="28"/>
-          <w:lang/>
         </w:rPr>
       </w:pPr>
       <w:r>
@@ -9263,9 +9003,7 @@
           <w:b/>
           <w:bCs/>
           <w:szCs w:val="28"/>
-          <w:lang/>
-        </w:rPr>
-        <w:lastRenderedPageBreak/>
+        </w:rPr>
         <w:t>НЕУЧИ</w:t>
       </w:r>
     </w:p>
@@ -9276,14 +9014,12 @@
         <w:rPr>
           <w:rFonts w:eastAsia="Times New Roman" w:cs="Times New Roman"/>
           <w:szCs w:val="28"/>
-          <w:lang/>
         </w:rPr>
       </w:pPr>
       <w:r>
         <w:rPr>
           <w:rFonts w:eastAsia="Times New Roman" w:cs="Times New Roman"/>
           <w:szCs w:val="28"/>
-          <w:lang/>
         </w:rPr>
         <w:t>Какой-то афинянин поносил спартанцев, называя их неучами. На что спартанцы ответили: «Ты прав, только мы одни не научились у вас ничему дурному».</w:t>
       </w:r>
@@ -9295,7 +9031,6 @@
         <w:rPr>
           <w:rFonts w:eastAsia="Times New Roman" w:cs="Times New Roman"/>
           <w:szCs w:val="28"/>
-          <w:lang/>
         </w:rPr>
       </w:pPr>
       <w:r>
@@ -9304,8 +9039,8 @@
           <w:b/>
           <w:bCs/>
           <w:szCs w:val="28"/>
-          <w:lang/>
-        </w:rPr>
+        </w:rPr>
+        <w:lastRenderedPageBreak/>
         <w:t>2. Изменяем точку зрения</w:t>
       </w:r>
     </w:p>
@@ -9316,14 +9051,12 @@
         <w:rPr>
           <w:rFonts w:eastAsia="Times New Roman" w:cs="Times New Roman"/>
           <w:szCs w:val="28"/>
-          <w:lang/>
         </w:rPr>
       </w:pPr>
       <w:r>
         <w:rPr>
           <w:rFonts w:eastAsia="Times New Roman" w:cs="Times New Roman"/>
           <w:szCs w:val="28"/>
-          <w:lang/>
         </w:rPr>
         <w:t>Суть данного приема — изменение точки зрения. В отличие от приема «РАЦИОНАЛИЗИРОВАНИЕ» (где мы буквально соглашаемся с транслируемым отрицательным стереотипом), здесь мы смотрим на него с другой точки зрения, уже не вызывающей этот стереотип.</w:t>
       </w:r>
@@ -9335,14 +9068,12 @@
         <w:rPr>
           <w:rFonts w:eastAsia="Times New Roman" w:cs="Times New Roman"/>
           <w:szCs w:val="28"/>
-          <w:lang/>
         </w:rPr>
       </w:pPr>
       <w:r>
         <w:rPr>
           <w:rFonts w:eastAsia="Times New Roman" w:cs="Times New Roman"/>
           <w:szCs w:val="28"/>
-          <w:lang/>
         </w:rPr>
         <w:t>Так, фразы: «стакан наполовину пуст» и «стакан наполовину полон» — формально означают одно и то же, но относительно стереотипа — это разные ситуации.</w:t>
       </w:r>
@@ -9354,14 +9085,12 @@
         <w:rPr>
           <w:rFonts w:eastAsia="Times New Roman" w:cs="Times New Roman"/>
           <w:szCs w:val="28"/>
-          <w:lang/>
         </w:rPr>
       </w:pPr>
       <w:r>
         <w:rPr>
           <w:rFonts w:eastAsia="Times New Roman" w:cs="Times New Roman"/>
           <w:szCs w:val="28"/>
-          <w:lang/>
         </w:rPr>
         <w:t>Безусловно, этот прием требует смекалки, живости ума, находчивости.</w:t>
       </w:r>
@@ -9373,7 +9102,6 @@
         <w:rPr>
           <w:rFonts w:eastAsia="Times New Roman" w:cs="Times New Roman"/>
           <w:szCs w:val="28"/>
-          <w:lang/>
         </w:rPr>
       </w:pPr>
       <w:r>
@@ -9382,7 +9110,6 @@
           <w:b/>
           <w:bCs/>
           <w:szCs w:val="28"/>
-          <w:lang/>
         </w:rPr>
         <w:t>ПРИМЕРЫ</w:t>
       </w:r>
@@ -9394,7 +9121,6 @@
         <w:rPr>
           <w:rFonts w:eastAsia="Times New Roman" w:cs="Times New Roman"/>
           <w:szCs w:val="28"/>
-          <w:lang/>
         </w:rPr>
       </w:pPr>
       <w:r>
@@ -9403,7 +9129,6 @@
           <w:b/>
           <w:bCs/>
           <w:szCs w:val="28"/>
-          <w:lang/>
         </w:rPr>
         <w:t>АФРИКА В РУКАХ ЦЕЗАРЯ</w:t>
       </w:r>
@@ -9411,7 +9136,6 @@
         <w:rPr>
           <w:rFonts w:eastAsia="Times New Roman" w:cs="Times New Roman"/>
           <w:szCs w:val="28"/>
-          <w:lang/>
         </w:rPr>
         <w:t> </w:t>
       </w:r>
@@ -9423,14 +9147,12 @@
         <w:rPr>
           <w:rFonts w:eastAsia="Times New Roman" w:cs="Times New Roman"/>
           <w:szCs w:val="28"/>
-          <w:lang/>
         </w:rPr>
       </w:pPr>
       <w:r>
         <w:rPr>
           <w:rFonts w:eastAsia="Times New Roman" w:cs="Times New Roman"/>
           <w:szCs w:val="28"/>
-          <w:lang/>
         </w:rPr>
         <w:t>Цезарь, сходя с корабля на африканский берег, неожиданно споткнулся и упал, упершись руками в землю. У присутствующих промелькнула мысль о плохом предзнаменовании. Цезарь же сориентировался, не поднимаясь, воскликнул: «Ты в моих руках, Африка! </w:t>
       </w:r>
@@ -9444,7 +9166,6 @@
           <w:b/>
           <w:bCs/>
           <w:szCs w:val="28"/>
-          <w:lang/>
         </w:rPr>
       </w:pPr>
       <w:r>
@@ -9453,7 +9174,6 @@
           <w:b/>
           <w:bCs/>
           <w:szCs w:val="28"/>
-          <w:lang/>
         </w:rPr>
         <w:t>ВОИН ДЛЯ БИТВЫ </w:t>
       </w:r>
@@ -9465,14 +9185,12 @@
         <w:rPr>
           <w:rFonts w:eastAsia="Times New Roman" w:cs="Times New Roman"/>
           <w:szCs w:val="28"/>
-          <w:lang/>
         </w:rPr>
       </w:pPr>
       <w:r>
         <w:rPr>
           <w:rFonts w:eastAsia="Times New Roman" w:cs="Times New Roman"/>
           <w:szCs w:val="28"/>
-          <w:lang/>
         </w:rPr>
         <w:t>При перекличке спартанских воинов обнаружилось, что один из них был хромым. Из-за этого его не захотели брать в поход. На что хромой воин ответил: «Я думал, что вам нужны воины для битвы, а не для бегства!»</w:t>
       </w:r>
@@ -9484,7 +9202,6 @@
         <w:rPr>
           <w:rFonts w:eastAsia="Times New Roman" w:cs="Times New Roman"/>
           <w:szCs w:val="28"/>
-          <w:lang/>
         </w:rPr>
       </w:pPr>
       <w:r>
@@ -9493,7 +9210,6 @@
           <w:b/>
           <w:bCs/>
           <w:szCs w:val="28"/>
-          <w:lang/>
         </w:rPr>
         <w:t>3. Встречный вызов</w:t>
       </w:r>
@@ -9505,14 +9221,12 @@
         <w:rPr>
           <w:rFonts w:eastAsia="Times New Roman" w:cs="Times New Roman"/>
           <w:szCs w:val="28"/>
-          <w:lang/>
         </w:rPr>
       </w:pPr>
       <w:r>
         <w:rPr>
           <w:rFonts w:eastAsia="Times New Roman" w:cs="Times New Roman"/>
           <w:szCs w:val="28"/>
-          <w:lang/>
         </w:rPr>
         <w:t>Используется в очень экстремальных ситуациях, например при общении с толпой. Ответ на сложный вопрос в таком случае состоит, как обычно, из двух частей. В первой части ответа встречным вызовом «почва выбивается из-под ног нападающего», и только во второй части начинается логичное изложение ответа.</w:t>
       </w:r>
@@ -9524,7 +9238,6 @@
         <w:rPr>
           <w:rFonts w:eastAsia="Times New Roman" w:cs="Times New Roman"/>
           <w:szCs w:val="28"/>
-          <w:lang/>
         </w:rPr>
       </w:pPr>
       <w:r>
@@ -9533,7 +9246,6 @@
           <w:b/>
           <w:bCs/>
           <w:szCs w:val="28"/>
-          <w:lang/>
         </w:rPr>
         <w:t>ПРИМЕР</w:t>
       </w:r>
@@ -9545,14 +9257,12 @@
         <w:rPr>
           <w:rFonts w:eastAsia="Times New Roman" w:cs="Times New Roman"/>
           <w:szCs w:val="28"/>
-          <w:lang/>
         </w:rPr>
       </w:pPr>
       <w:r>
         <w:rPr>
           <w:rFonts w:eastAsia="Times New Roman" w:cs="Times New Roman"/>
           <w:szCs w:val="28"/>
-          <w:lang/>
         </w:rPr>
         <w:t>Вопрос генералу Лебедю из толпы: </w:t>
       </w:r>
@@ -9564,14 +9274,12 @@
         <w:rPr>
           <w:rFonts w:eastAsia="Times New Roman" w:cs="Times New Roman"/>
           <w:szCs w:val="28"/>
-          <w:lang/>
         </w:rPr>
       </w:pPr>
       <w:r>
         <w:rPr>
           <w:rFonts w:eastAsia="Times New Roman" w:cs="Times New Roman"/>
           <w:szCs w:val="28"/>
-          <w:lang/>
         </w:rPr>
         <w:t>— Вы зачем нас газами травили? </w:t>
       </w:r>
@@ -9583,14 +9291,12 @@
         <w:rPr>
           <w:rFonts w:eastAsia="Times New Roman" w:cs="Times New Roman"/>
           <w:szCs w:val="28"/>
-          <w:lang/>
         </w:rPr>
       </w:pPr>
       <w:r>
         <w:rPr>
           <w:rFonts w:eastAsia="Times New Roman" w:cs="Times New Roman"/>
           <w:szCs w:val="28"/>
-          <w:lang/>
         </w:rPr>
         <w:t>Генерал: А скажите, газы на фашистов и коммунистов действуют одинаково? </w:t>
       </w:r>
@@ -9602,14 +9308,12 @@
         <w:rPr>
           <w:rFonts w:eastAsia="Times New Roman" w:cs="Times New Roman"/>
           <w:szCs w:val="28"/>
-          <w:lang/>
         </w:rPr>
       </w:pPr>
       <w:r>
         <w:rPr>
           <w:rFonts w:eastAsia="Times New Roman" w:cs="Times New Roman"/>
           <w:szCs w:val="28"/>
-          <w:lang/>
         </w:rPr>
         <w:t>— Вроде одинаково... </w:t>
       </w:r>
@@ -9621,14 +9325,12 @@
         <w:rPr>
           <w:rFonts w:eastAsia="Times New Roman" w:cs="Times New Roman"/>
           <w:szCs w:val="28"/>
-          <w:lang/>
         </w:rPr>
       </w:pPr>
       <w:r>
         <w:rPr>
           <w:rFonts w:eastAsia="Times New Roman" w:cs="Times New Roman"/>
           <w:szCs w:val="28"/>
-          <w:lang/>
         </w:rPr>
         <w:t>Генерал: А солдат в противогазах вы видели? </w:t>
       </w:r>
@@ -9640,14 +9342,12 @@
         <w:rPr>
           <w:rFonts w:eastAsia="Times New Roman" w:cs="Times New Roman"/>
           <w:szCs w:val="28"/>
-          <w:lang/>
         </w:rPr>
       </w:pPr>
       <w:r>
         <w:rPr>
           <w:rFonts w:eastAsia="Times New Roman" w:cs="Times New Roman"/>
           <w:szCs w:val="28"/>
-          <w:lang/>
         </w:rPr>
         <w:t>— Не-е-е-ет... </w:t>
       </w:r>
@@ -9659,14 +9359,12 @@
         <w:rPr>
           <w:rFonts w:eastAsia="Times New Roman" w:cs="Times New Roman"/>
           <w:szCs w:val="28"/>
-          <w:lang/>
         </w:rPr>
       </w:pPr>
       <w:r>
         <w:rPr>
           <w:rFonts w:eastAsia="Times New Roman" w:cs="Times New Roman"/>
           <w:szCs w:val="28"/>
-          <w:lang/>
         </w:rPr>
         <w:t>Генерал: Так что же они камикадзе, себя вместе с вами травить?!</w:t>
       </w:r>
@@ -9678,7 +9376,6 @@
         <w:rPr>
           <w:rFonts w:eastAsia="Times New Roman" w:cs="Times New Roman"/>
           <w:szCs w:val="28"/>
-          <w:lang/>
         </w:rPr>
       </w:pPr>
       <w:r>
@@ -9687,7 +9384,6 @@
           <w:b/>
           <w:bCs/>
           <w:szCs w:val="28"/>
-          <w:lang/>
         </w:rPr>
         <w:t>4. Работа с эталоном</w:t>
       </w:r>
@@ -9699,14 +9395,12 @@
         <w:rPr>
           <w:rFonts w:eastAsia="Times New Roman" w:cs="Times New Roman"/>
           <w:szCs w:val="28"/>
-          <w:lang/>
         </w:rPr>
       </w:pPr>
       <w:r>
         <w:rPr>
           <w:rFonts w:eastAsia="Times New Roman" w:cs="Times New Roman"/>
           <w:szCs w:val="28"/>
-          <w:lang/>
         </w:rPr>
         <w:t>Неоднократно проводился эксперимент: двум группам испытуемых демонстрировали фотографию человека, но предваряли показ разными комментариями, разными эталонами для сравнения. В одном случае говорили: «Опишите этого преступника», а в другом: «Расскажите о герое нашей современности».</w:t>
       </w:r>
@@ -9718,17 +9412,32 @@
         <w:rPr>
           <w:rFonts w:eastAsia="Times New Roman" w:cs="Times New Roman"/>
           <w:szCs w:val="28"/>
-          <w:lang/>
         </w:rPr>
       </w:pPr>
       <w:r>
         <w:rPr>
           <w:rFonts w:eastAsia="Times New Roman" w:cs="Times New Roman"/>
           <w:szCs w:val="28"/>
-          <w:lang/>
+        </w:rPr>
+        <w:t>В первом случае опрашиваемые говорили: «Низкий лоб свидетельствует о кретинизме, выступающий подбородок — о жестокости и замкнутости. Подобие улыбки — о садистских наклонностях...»</w:t>
+      </w:r>
+    </w:p>
+    <w:p>
+      <w:pPr>
+        <w:spacing w:after="0"/>
+        <w:ind w:firstLine="851"/>
+        <w:rPr>
+          <w:rFonts w:eastAsia="Times New Roman" w:cs="Times New Roman"/>
+          <w:szCs w:val="28"/>
+        </w:rPr>
+      </w:pPr>
+      <w:r>
+        <w:rPr>
+          <w:rFonts w:eastAsia="Times New Roman" w:cs="Times New Roman"/>
+          <w:szCs w:val="28"/>
         </w:rPr>
         <w:lastRenderedPageBreak/>
-        <w:t>В первом случае опрашиваемые говорили: «Низкий лоб свидетельствует о кретинизме, выступающий подбородок — о жестокости и замкнутости. Подобие улыбки — о садистских наклонностях...»</w:t>
+        <w:t>Во втором случае: «Высокий лоб свидетельствует об интеллекте, честности и открытости. Густые брови выделяют волевой настрой, смелость. Улыбка показывает, как добр этот человек».</w:t>
       </w:r>
     </w:p>
     <w:p>
@@ -9738,16 +9447,14 @@
         <w:rPr>
           <w:rFonts w:eastAsia="Times New Roman" w:cs="Times New Roman"/>
           <w:szCs w:val="28"/>
-          <w:lang/>
         </w:rPr>
       </w:pPr>
       <w:r>
         <w:rPr>
           <w:rFonts w:eastAsia="Times New Roman" w:cs="Times New Roman"/>
           <w:szCs w:val="28"/>
-          <w:lang/>
-        </w:rPr>
-        <w:t>Во втором случае: «Высокий лоб свидетельствует об интеллекте, честности и открытости. Густые брови выделяют волевой настрой, смелость. Улыбка показывает, как добр этот человек».</w:t>
+        </w:rPr>
+        <w:t>И эти разные мнения об одном и том же человеке!</w:t>
       </w:r>
     </w:p>
     <w:p>
@@ -9757,16 +9464,14 @@
         <w:rPr>
           <w:rFonts w:eastAsia="Times New Roman" w:cs="Times New Roman"/>
           <w:szCs w:val="28"/>
-          <w:lang/>
         </w:rPr>
       </w:pPr>
       <w:r>
         <w:rPr>
           <w:rFonts w:eastAsia="Times New Roman" w:cs="Times New Roman"/>
           <w:szCs w:val="28"/>
-          <w:lang/>
-        </w:rPr>
-        <w:t>И эти разные мнения об одном и том же человеке!</w:t>
+        </w:rPr>
+        <w:t>Очевидно, что наше мнение зависит не только от самого объекта, но и от того эталона, с которым его сравнивают.</w:t>
       </w:r>
     </w:p>
     <w:p>
@@ -9776,16 +9481,14 @@
         <w:rPr>
           <w:rFonts w:eastAsia="Times New Roman" w:cs="Times New Roman"/>
           <w:szCs w:val="28"/>
-          <w:lang/>
         </w:rPr>
       </w:pPr>
       <w:r>
         <w:rPr>
           <w:rFonts w:eastAsia="Times New Roman" w:cs="Times New Roman"/>
           <w:szCs w:val="28"/>
-          <w:lang/>
-        </w:rPr>
-        <w:t>Очевидно, что наше мнение зависит не только от самого объекта, но и от того эталона, с которым его сравнивают.</w:t>
+        </w:rPr>
+        <w:t>Отсюда практический вывод: если нельзя управлять самим объектом, то можно управлять эталонами, с которыми его сравнивают наши контрагенты. Поэтому, в зависимости от задачи, Ваша контраргументация может присоединяться к разным эталонам.</w:t>
       </w:r>
     </w:p>
     <w:p>
@@ -9795,26 +9498,6 @@
         <w:rPr>
           <w:rFonts w:eastAsia="Times New Roman" w:cs="Times New Roman"/>
           <w:szCs w:val="28"/>
-          <w:lang/>
-        </w:rPr>
-      </w:pPr>
-      <w:r>
-        <w:rPr>
-          <w:rFonts w:eastAsia="Times New Roman" w:cs="Times New Roman"/>
-          <w:szCs w:val="28"/>
-          <w:lang/>
-        </w:rPr>
-        <w:t>Отсюда практический вывод: если нельзя управлять самим объектом, то можно управлять эталонами, с которыми его сравнивают наши контрагенты. Поэтому, в зависимости от задачи, Ваша контраргументация может присоединяться к разным эталонам.</w:t>
-      </w:r>
-    </w:p>
-    <w:p>
-      <w:pPr>
-        <w:spacing w:after="0"/>
-        <w:ind w:firstLine="851"/>
-        <w:rPr>
-          <w:rFonts w:eastAsia="Times New Roman" w:cs="Times New Roman"/>
-          <w:szCs w:val="28"/>
-          <w:lang/>
         </w:rPr>
       </w:pPr>
       <w:r>
@@ -9823,7 +9506,6 @@
           <w:b/>
           <w:bCs/>
           <w:szCs w:val="28"/>
-          <w:lang/>
         </w:rPr>
         <w:t>ВЫСОКИЙ ЭТАЛОН</w:t>
       </w:r>
@@ -9835,14 +9517,12 @@
         <w:rPr>
           <w:rFonts w:eastAsia="Times New Roman" w:cs="Times New Roman"/>
           <w:szCs w:val="28"/>
-          <w:lang/>
         </w:rPr>
       </w:pPr>
       <w:r>
         <w:rPr>
           <w:rFonts w:eastAsia="Times New Roman" w:cs="Times New Roman"/>
           <w:szCs w:val="28"/>
-          <w:lang/>
         </w:rPr>
         <w:t>В сравнении с названным эталоном, обвинять далее просто невыгодно, глупо или даже абсурдно.</w:t>
       </w:r>
@@ -9854,7 +9534,6 @@
         <w:rPr>
           <w:rFonts w:eastAsia="Times New Roman" w:cs="Times New Roman"/>
           <w:szCs w:val="28"/>
-          <w:lang/>
         </w:rPr>
       </w:pPr>
       <w:r>
@@ -9863,7 +9542,6 @@
           <w:b/>
           <w:bCs/>
           <w:szCs w:val="28"/>
-          <w:lang/>
         </w:rPr>
         <w:t>ПРИМЕР</w:t>
       </w:r>
@@ -9875,7 +9553,6 @@
         <w:rPr>
           <w:rFonts w:eastAsia="Times New Roman" w:cs="Times New Roman"/>
           <w:szCs w:val="28"/>
-          <w:lang/>
         </w:rPr>
       </w:pPr>
       <w:r>
@@ -9884,7 +9561,6 @@
           <w:b/>
           <w:bCs/>
           <w:szCs w:val="28"/>
-          <w:lang/>
         </w:rPr>
         <w:t>КРЫША — КРЫШЕЙ, А ФИНАНСЫ — ФИНАНСАМИ </w:t>
       </w:r>
@@ -9896,14 +9572,12 @@
         <w:rPr>
           <w:rFonts w:eastAsia="Times New Roman" w:cs="Times New Roman"/>
           <w:szCs w:val="28"/>
-          <w:lang/>
         </w:rPr>
       </w:pPr>
       <w:r>
         <w:rPr>
           <w:rFonts w:eastAsia="Times New Roman" w:cs="Times New Roman"/>
           <w:szCs w:val="28"/>
-          <w:lang/>
         </w:rPr>
         <w:t>Встреча кандидата в депутаты с избирателями. Звучит обвинение из зала: </w:t>
       </w:r>
@@ -9915,14 +9589,12 @@
         <w:rPr>
           <w:rFonts w:eastAsia="Times New Roman" w:cs="Times New Roman"/>
           <w:szCs w:val="28"/>
-          <w:lang/>
         </w:rPr>
       </w:pPr>
       <w:r>
         <w:rPr>
           <w:rFonts w:eastAsia="Times New Roman" w:cs="Times New Roman"/>
           <w:szCs w:val="28"/>
-          <w:lang/>
         </w:rPr>
         <w:t>— Порядка нет: крыша течет, колонка не работает, на улицах беспредел... </w:t>
       </w:r>
@@ -9934,16 +9606,28 @@
         <w:rPr>
           <w:rFonts w:eastAsia="Times New Roman" w:cs="Times New Roman"/>
           <w:szCs w:val="28"/>
-          <w:lang/>
         </w:rPr>
       </w:pPr>
       <w:r>
         <w:rPr>
           <w:rFonts w:eastAsia="Times New Roman" w:cs="Times New Roman"/>
           <w:szCs w:val="28"/>
-          <w:lang/>
-        </w:rPr>
-        <w:t>Ответ: — Мужики в зале есть? Почините женщине крышу. Или нет мужиков в зале? Давайте так договоримся. Мужики будут сами — без помощи депутата — чинить крышу, а я буду следить за тем, чтобы они вовремя получали зарплату, и у них было, на что купить инструмент. Я специалист по финансам и должен разобраться со своевременной выплатой зарплат, пенсий и детских пособий, которые люди не получают годами. Хотя я могу и крышу женщине починить, да и другую мужскую работу тоже. В общем, женщина будет довольна. Итак, мужики, чем мне заниматься? Вашими женами или Вашей зарплатой?</w:t>
+        </w:rPr>
+        <w:t xml:space="preserve">Ответ: — Мужики в зале есть? Почините женщине крышу. Или нет мужиков в зале? Давайте так договоримся. Мужики будут сами — без помощи депутата — чинить крышу, а я буду следить за тем, чтобы они вовремя получали зарплату, и у них было, на что купить инструмент. Я специалист по финансам и должен разобраться со своевременной выплатой зарплат, пенсий и детских пособий, которые люди не получают годами. Хотя я могу и крышу женщине починить, да и другую мужскую работу тоже. В общем, женщина будет довольна. Итак, мужики, чем мне заниматься? Вашими женами или </w:t>
+      </w:r>
+      <w:r>
+        <w:rPr>
+          <w:rFonts w:eastAsia="Times New Roman" w:cs="Times New Roman"/>
+          <w:szCs w:val="28"/>
+        </w:rPr>
+        <w:t>в</w:t>
+      </w:r>
+      <w:r>
+        <w:rPr>
+          <w:rFonts w:eastAsia="Times New Roman" w:cs="Times New Roman"/>
+          <w:szCs w:val="28"/>
+        </w:rPr>
+        <w:t>ашей зарплатой?</w:t>
       </w:r>
     </w:p>
     <w:p>
@@ -9953,7 +9637,6 @@
         <w:rPr>
           <w:rFonts w:eastAsia="Times New Roman" w:cs="Times New Roman"/>
           <w:szCs w:val="28"/>
-          <w:lang/>
         </w:rPr>
       </w:pPr>
       <w:r>
@@ -9962,7 +9645,6 @@
           <w:b/>
           <w:bCs/>
           <w:szCs w:val="28"/>
-          <w:lang/>
         </w:rPr>
         <w:t>ОБЩИЙ ЭТАЛОН</w:t>
       </w:r>
@@ -9974,14 +9656,12 @@
         <w:rPr>
           <w:rFonts w:eastAsia="Times New Roman" w:cs="Times New Roman"/>
           <w:szCs w:val="28"/>
-          <w:lang/>
         </w:rPr>
       </w:pPr>
       <w:r>
         <w:rPr>
           <w:rFonts w:eastAsia="Times New Roman" w:cs="Times New Roman"/>
           <w:szCs w:val="28"/>
-          <w:lang/>
         </w:rPr>
         <w:t>Приводится настолько общий эталон, что включает в себя обвинение как ничтожно малую часть.</w:t>
       </w:r>
@@ -9993,7 +9673,6 @@
         <w:rPr>
           <w:rFonts w:eastAsia="Times New Roman" w:cs="Times New Roman"/>
           <w:szCs w:val="28"/>
-          <w:lang/>
         </w:rPr>
       </w:pPr>
       <w:r>
@@ -10002,7 +9681,6 @@
           <w:b/>
           <w:bCs/>
           <w:szCs w:val="28"/>
-          <w:lang/>
         </w:rPr>
         <w:t>ПРИМЕР</w:t>
       </w:r>
@@ -10014,7 +9692,6 @@
         <w:rPr>
           <w:rFonts w:eastAsia="Times New Roman" w:cs="Times New Roman"/>
           <w:szCs w:val="28"/>
-          <w:lang/>
         </w:rPr>
       </w:pPr>
       <w:r>
@@ -10023,7 +9700,6 @@
           <w:b/>
           <w:bCs/>
           <w:szCs w:val="28"/>
-          <w:lang/>
         </w:rPr>
         <w:t>РОССИЯ, СТАРУШКА И ЧАЙНИК </w:t>
       </w:r>
@@ -10035,14 +9711,12 @@
         <w:rPr>
           <w:rFonts w:eastAsia="Times New Roman" w:cs="Times New Roman"/>
           <w:szCs w:val="28"/>
-          <w:lang/>
         </w:rPr>
       </w:pPr>
       <w:r>
         <w:rPr>
           <w:rFonts w:eastAsia="Times New Roman" w:cs="Times New Roman"/>
           <w:szCs w:val="28"/>
-          <w:lang/>
         </w:rPr>
         <w:t>Старушка украла жестяной чайник стоимостью дешевле пятидесяти копеек. Она... подлежала суду присяжных. По наряду ли, или так, по прихоти, защитником старушки выступил Плевако. </w:t>
       </w:r>
@@ -10054,25 +9728,39 @@
         <w:rPr>
           <w:rFonts w:eastAsia="Times New Roman" w:cs="Times New Roman"/>
           <w:szCs w:val="28"/>
-          <w:lang/>
         </w:rPr>
       </w:pPr>
       <w:r>
         <w:rPr>
           <w:rFonts w:eastAsia="Times New Roman" w:cs="Times New Roman"/>
           <w:szCs w:val="28"/>
-          <w:lang/>
-        </w:rPr>
-        <w:t xml:space="preserve">Прокурор решил заранее парализовать влияние защитительной речи Плевако и сам высказал все, что можно было сказать в защиту старушки: бедная старушка, горькая нужда, кража незначительная, подсудимая вызывает не негодование, а только жалость. Но собственность священна, и все наше </w:t>
-      </w:r>
-      <w:r>
+        </w:rPr>
+        <w:t>Прокурор решил заранее парализовать влияние защитительной речи Плевако и сам высказал все, что можно было сказать в защиту старушки: бедная старушка, горькая нужда, кража незначительная, подсудимая вызывает не негодование, а только жалость. Но собственность священна, и все наше гражданское благоустройство держится на собственности; если мы позволим людям потрясать ее, страна погибнет. </w:t>
+      </w:r>
+    </w:p>
+    <w:p>
+      <w:pPr>
+        <w:spacing w:after="0"/>
+        <w:ind w:firstLine="851"/>
         <w:rPr>
           <w:rFonts w:eastAsia="Times New Roman" w:cs="Times New Roman"/>
           <w:szCs w:val="28"/>
-          <w:lang/>
+        </w:rPr>
+      </w:pPr>
+      <w:r>
+        <w:rPr>
+          <w:rFonts w:eastAsia="Times New Roman" w:cs="Times New Roman"/>
+          <w:szCs w:val="28"/>
+        </w:rPr>
+        <w:t xml:space="preserve">Поднялся Плевако: «Много бед, много испытаний пришлось претерпеть России за ее больше чем тысячелетнее существование. Печенеги </w:t>
+      </w:r>
+      <w:r>
+        <w:rPr>
+          <w:rFonts w:eastAsia="Times New Roman" w:cs="Times New Roman"/>
+          <w:szCs w:val="28"/>
         </w:rPr>
         <w:lastRenderedPageBreak/>
-        <w:t>гражданское благоустройство держится на собственности; если мы позволим людям потрясать ее, страна погибнет. </w:t>
+        <w:t>терзали ее, половцы, татары, поляки. Двунадесять языков обрушились на нее, взяли Москву. Все вытерпела, все преодолела Россия, только крепла и росла от испытаний. Но теперь, теперь... Старушка украла старый чайник, ценою в 30 копеек. Это уж Россия не выдержит, от этого погибнет безвозвратно». Старушку оправдали.</w:t>
       </w:r>
     </w:p>
     <w:p>
@@ -10082,26 +9770,6 @@
         <w:rPr>
           <w:rFonts w:eastAsia="Times New Roman" w:cs="Times New Roman"/>
           <w:szCs w:val="28"/>
-          <w:lang/>
-        </w:rPr>
-      </w:pPr>
-      <w:r>
-        <w:rPr>
-          <w:rFonts w:eastAsia="Times New Roman" w:cs="Times New Roman"/>
-          <w:szCs w:val="28"/>
-          <w:lang/>
-        </w:rPr>
-        <w:t>Поднялся Плевако: «Много бед, много испытаний пришлось претерпеть России за ее больше чем тысячелетнее существование. Печенеги терзали ее, половцы, татары, поляки. Двунадесять языков обрушились на нее, взяли Москву. Все вытерпела, все преодолела Россия, только крепла и росла от испытаний. Но теперь, теперь... Старушка украла старый чайник, ценою в 30 копеек. Это уж Россия не выдержит, от этого погибнет безвозвратно». Старушку оправдали.</w:t>
-      </w:r>
-    </w:p>
-    <w:p>
-      <w:pPr>
-        <w:spacing w:after="0"/>
-        <w:ind w:firstLine="851"/>
-        <w:rPr>
-          <w:rFonts w:eastAsia="Times New Roman" w:cs="Times New Roman"/>
-          <w:szCs w:val="28"/>
-          <w:lang/>
         </w:rPr>
       </w:pPr>
       <w:r>
@@ -10110,7 +9778,6 @@
           <w:b/>
           <w:bCs/>
           <w:szCs w:val="28"/>
-          <w:lang/>
         </w:rPr>
         <w:t>НИЗКИЙ ЭТАЛОН</w:t>
       </w:r>
@@ -10122,14 +9789,12 @@
         <w:rPr>
           <w:rFonts w:eastAsia="Times New Roman" w:cs="Times New Roman"/>
           <w:szCs w:val="28"/>
-          <w:lang/>
         </w:rPr>
       </w:pPr>
       <w:r>
         <w:rPr>
           <w:rFonts w:eastAsia="Times New Roman" w:cs="Times New Roman"/>
           <w:szCs w:val="28"/>
-          <w:lang/>
         </w:rPr>
         <w:t>По сравнению с названным эталоном, «обвинение» выглядит нейтральным или почти достоинством.</w:t>
       </w:r>
@@ -10141,7 +9806,6 @@
         <w:rPr>
           <w:rFonts w:eastAsia="Times New Roman" w:cs="Times New Roman"/>
           <w:szCs w:val="28"/>
-          <w:lang/>
         </w:rPr>
       </w:pPr>
       <w:r>
@@ -10150,7 +9814,6 @@
           <w:b/>
           <w:bCs/>
           <w:szCs w:val="28"/>
-          <w:lang/>
         </w:rPr>
         <w:t>ПРИМЕР</w:t>
       </w:r>
@@ -10162,14 +9825,12 @@
         <w:rPr>
           <w:rFonts w:eastAsia="Times New Roman" w:cs="Times New Roman"/>
           <w:szCs w:val="28"/>
-          <w:lang/>
         </w:rPr>
       </w:pPr>
       <w:r>
         <w:rPr>
           <w:rFonts w:eastAsia="Times New Roman" w:cs="Times New Roman"/>
           <w:szCs w:val="28"/>
-          <w:lang/>
         </w:rPr>
         <w:t>ГАЗА НЕТ, ТЕМ НЕ МЕНЕЕ... </w:t>
       </w:r>
@@ -10181,14 +9842,12 @@
         <w:rPr>
           <w:rFonts w:eastAsia="Times New Roman" w:cs="Times New Roman"/>
           <w:szCs w:val="28"/>
-          <w:lang/>
         </w:rPr>
       </w:pPr>
       <w:r>
         <w:rPr>
           <w:rFonts w:eastAsia="Times New Roman" w:cs="Times New Roman"/>
           <w:szCs w:val="28"/>
-          <w:lang/>
         </w:rPr>
         <w:t>На встрече кандидата в депутаты с избирателями важно пресечь в самом начале поток мелких частных проблем каждого. Для этого проблемы дробятся до мельчайших (вводятся низкие эталоны), а иногда доводятся до абсурда. Звучит обвинение: </w:t>
       </w:r>
@@ -10200,14 +9859,12 @@
         <w:rPr>
           <w:rFonts w:eastAsia="Times New Roman" w:cs="Times New Roman"/>
           <w:szCs w:val="28"/>
-          <w:lang/>
         </w:rPr>
       </w:pPr>
       <w:r>
         <w:rPr>
           <w:rFonts w:eastAsia="Times New Roman" w:cs="Times New Roman"/>
           <w:szCs w:val="28"/>
-          <w:lang/>
         </w:rPr>
         <w:t>— У людей даже газа в селе нет, а Вы говорите о каких-то инвестициях в производство. </w:t>
       </w:r>
@@ -10219,14 +9876,12 @@
         <w:rPr>
           <w:rFonts w:eastAsia="Times New Roman" w:cs="Times New Roman"/>
           <w:szCs w:val="28"/>
-          <w:lang/>
         </w:rPr>
       </w:pPr>
       <w:r>
         <w:rPr>
           <w:rFonts w:eastAsia="Times New Roman" w:cs="Times New Roman"/>
           <w:szCs w:val="28"/>
-          <w:lang/>
         </w:rPr>
         <w:t>Ответ: — В этом селе у людей нет газа, в другом — стоит шахта, в третьем — сломалась канализация, в четвертом — шторы некому в клубе повесить. Проблем масса. Тем не менее, производство должно заработать.</w:t>
       </w:r>
@@ -10238,16 +9893,70 @@
         <w:rPr>
           <w:rFonts w:eastAsia="Times New Roman" w:cs="Times New Roman"/>
           <w:szCs w:val="28"/>
-          <w:lang/>
         </w:rPr>
       </w:pPr>
       <w:r>
         <w:rPr>
           <w:rFonts w:eastAsia="Times New Roman" w:cs="Times New Roman"/>
           <w:szCs w:val="28"/>
-          <w:lang/>
-        </w:rPr>
-        <w:t>Все эти техники становятся эффективными только в случае их постоянного применения, регулярной практики и адаптации «под себя». Для успешной контраругментации мало просто знать приемы, нужно пробовать свои силы, накапливать опыт и уверенность.  Какие-то подходы Вам будут удаваться лучше и со временем станут Вам «помощниками». Другие будут использоваться реже, или вообще Вам не подойдут. Это не страшно. Важно, что Вы научитесь лучше слушать и слышать своих оппонентов и профессионально отстаивать собственную позицию</w:t>
+        </w:rPr>
+        <w:t xml:space="preserve">Все эти техники становятся эффективными только в случае их постоянного применения, регулярной практики и адаптации «под себя». Для успешной контраругментации мало просто знать приемы, нужно пробовать свои силы, накапливать опыт и уверенность.  Какие-то подходы </w:t>
+      </w:r>
+      <w:r>
+        <w:rPr>
+          <w:rFonts w:eastAsia="Times New Roman" w:cs="Times New Roman"/>
+          <w:szCs w:val="28"/>
+        </w:rPr>
+        <w:t>в</w:t>
+      </w:r>
+      <w:r>
+        <w:rPr>
+          <w:rFonts w:eastAsia="Times New Roman" w:cs="Times New Roman"/>
+          <w:szCs w:val="28"/>
+        </w:rPr>
+        <w:t xml:space="preserve">ам будут удаваться лучше и со временем станут </w:t>
+      </w:r>
+      <w:r>
+        <w:rPr>
+          <w:rFonts w:eastAsia="Times New Roman" w:cs="Times New Roman"/>
+          <w:szCs w:val="28"/>
+        </w:rPr>
+        <w:t>в</w:t>
+      </w:r>
+      <w:r>
+        <w:rPr>
+          <w:rFonts w:eastAsia="Times New Roman" w:cs="Times New Roman"/>
+          <w:szCs w:val="28"/>
+        </w:rPr>
+        <w:t xml:space="preserve">ам «помощниками». Другие будут использоваться реже, или вообще </w:t>
+      </w:r>
+      <w:r>
+        <w:rPr>
+          <w:rFonts w:eastAsia="Times New Roman" w:cs="Times New Roman"/>
+          <w:szCs w:val="28"/>
+        </w:rPr>
+        <w:t>в</w:t>
+      </w:r>
+      <w:r>
+        <w:rPr>
+          <w:rFonts w:eastAsia="Times New Roman" w:cs="Times New Roman"/>
+          <w:szCs w:val="28"/>
+        </w:rPr>
+        <w:t xml:space="preserve">ам не подойдут. Это не страшно. Важно, что </w:t>
+      </w:r>
+      <w:r>
+        <w:rPr>
+          <w:rFonts w:eastAsia="Times New Roman" w:cs="Times New Roman"/>
+          <w:szCs w:val="28"/>
+        </w:rPr>
+        <w:t>в</w:t>
+      </w:r>
+      <w:r>
+        <w:rPr>
+          <w:rFonts w:eastAsia="Times New Roman" w:cs="Times New Roman"/>
+          <w:szCs w:val="28"/>
+        </w:rPr>
+        <w:t>ы научитесь лучше слушать и слышать своих оппонентов и профессионально отстаивать собственную позицию</w:t>
       </w:r>
     </w:p>
     <w:p>
@@ -10256,7 +9965,6 @@
         <w:jc w:val="center"/>
         <w:rPr>
           <w:szCs w:val="28"/>
-          <w:lang/>
         </w:rPr>
       </w:pPr>
     </w:p>
@@ -10384,130 +10092,260 @@
     <w:p>
       <w:pPr>
         <w:pStyle w:val="2"/>
-        <w:rPr>
-          <w:sz w:val="36"/>
-        </w:rPr>
-      </w:pPr>
-      <w:r>
-        <w:t>Прием 1. Используйте вопросно-ответный план выступления</w:t>
+        <w:ind w:firstLine="709"/>
+        <w:rPr>
+          <w:szCs w:val="28"/>
+        </w:rPr>
+      </w:pPr>
+      <w:r>
+        <w:rPr>
+          <w:szCs w:val="28"/>
+        </w:rPr>
+        <w:t xml:space="preserve">Прием 1. </w:t>
+      </w:r>
+      <w:r>
+        <w:rPr>
+          <w:szCs w:val="28"/>
+        </w:rPr>
+        <w:t>Использование</w:t>
+      </w:r>
+      <w:r>
+        <w:rPr>
+          <w:szCs w:val="28"/>
+        </w:rPr>
+        <w:t xml:space="preserve"> вопросно-ответн</w:t>
+      </w:r>
+      <w:r>
+        <w:rPr>
+          <w:szCs w:val="28"/>
+        </w:rPr>
+        <w:t>ого</w:t>
+      </w:r>
+      <w:r>
+        <w:rPr>
+          <w:szCs w:val="28"/>
+        </w:rPr>
+        <w:t xml:space="preserve"> план</w:t>
+      </w:r>
+      <w:r>
+        <w:rPr>
+          <w:szCs w:val="28"/>
+        </w:rPr>
+        <w:t>а</w:t>
+      </w:r>
+      <w:r>
+        <w:rPr>
+          <w:szCs w:val="28"/>
+        </w:rPr>
+        <w:t xml:space="preserve"> выступления</w:t>
       </w:r>
     </w:p>
     <w:p>
       <w:pPr>
         <w:pStyle w:val="a7"/>
-      </w:pPr>
-      <w:r>
+        <w:spacing w:after="0" w:afterAutospacing="0"/>
+        <w:ind w:firstLine="709"/>
+        <w:jc w:val="both"/>
+        <w:rPr>
+          <w:sz w:val="28"/>
+          <w:szCs w:val="28"/>
+        </w:rPr>
+      </w:pPr>
+      <w:r>
+        <w:rPr>
+          <w:sz w:val="28"/>
+          <w:szCs w:val="28"/>
+        </w:rPr>
         <w:t>Смело рассуждайте вслух над поставленной перед вами задачей. Задавайте аудитории вопросы, рассказывайте много новых, неизвестных фактов, выдвигайте возможные сомнения, приходите вместе к определенным выводам.  Этот прием побуждает каждого слушателя вникнуть в суть рассматриваемого вопроса.</w:t>
       </w:r>
     </w:p>
     <w:p>
-      <w:r>
-        <w:t>онлайн-курс</w:t>
-      </w:r>
-    </w:p>
-    <w:p>
-      <w:proofErr w:type="spellStart"/>
-      <w:r>
-        <w:t>Сторителлинг</w:t>
-      </w:r>
-      <w:proofErr w:type="spellEnd"/>
-    </w:p>
-    <w:p>
-      <w:r>
-        <w:t>За 5 недель вы научитесь красиво, грамотно, легко и убедительно излагать свои мысли, чтобы вас было интересно читать и слушать, и чтобы ваши истории вызывали эмоции, заставляли задуматься и вдохновляли на нужные действия.</w:t>
-      </w:r>
-    </w:p>
-    <w:p>
-      <w:hyperlink r:id="rId20" w:history="1">
-        <w:r>
-          <w:rPr>
-            <w:rStyle w:val="a9"/>
-          </w:rPr>
-          <w:t>Посмотреть программу</w:t>
-        </w:r>
-      </w:hyperlink>
-    </w:p>
-    <w:p>
       <w:pPr>
         <w:pStyle w:val="a7"/>
-      </w:pPr>
-      <w:r>
+        <w:ind w:firstLine="709"/>
+        <w:jc w:val="both"/>
+        <w:rPr>
+          <w:sz w:val="28"/>
+          <w:szCs w:val="28"/>
+        </w:rPr>
+      </w:pPr>
+      <w:r>
+        <w:rPr>
+          <w:sz w:val="28"/>
+          <w:szCs w:val="28"/>
+        </w:rPr>
         <w:t>На заметку: в маленькой аудитории, от оратора в большей степени ждут непосредственного, живого общения, нежели длинного монолога.</w:t>
       </w:r>
     </w:p>
     <w:p>
       <w:pPr>
         <w:pStyle w:val="2"/>
-      </w:pPr>
-      <w:r>
-        <w:t>Прием 2. Обращайтесь к разным погодным условиям</w:t>
+        <w:ind w:firstLine="709"/>
+        <w:rPr>
+          <w:szCs w:val="28"/>
+        </w:rPr>
+      </w:pPr>
+      <w:r>
+        <w:rPr>
+          <w:szCs w:val="28"/>
+        </w:rPr>
+        <w:t>Прием 2. Обращ</w:t>
+      </w:r>
+      <w:r>
+        <w:rPr>
+          <w:szCs w:val="28"/>
+        </w:rPr>
+        <w:t>ение</w:t>
+      </w:r>
+      <w:r>
+        <w:rPr>
+          <w:szCs w:val="28"/>
+        </w:rPr>
+        <w:t xml:space="preserve"> к разным погодным условиям</w:t>
       </w:r>
     </w:p>
     <w:p>
       <w:pPr>
         <w:pStyle w:val="a7"/>
-      </w:pPr>
-      <w:r>
+        <w:ind w:firstLine="709"/>
+        <w:jc w:val="both"/>
+        <w:rPr>
+          <w:sz w:val="28"/>
+          <w:szCs w:val="28"/>
+        </w:rPr>
+      </w:pPr>
+      <w:r>
+        <w:rPr>
+          <w:sz w:val="28"/>
+          <w:szCs w:val="28"/>
+        </w:rPr>
         <w:t>Говоря о каком-либо событии, усильте свою речь, сославшись, например, на теплую, солнечную, сухую погоду: «…даже природа радуется в этот торжественный день вместе с нами».</w:t>
       </w:r>
     </w:p>
     <w:p>
       <w:pPr>
         <w:pStyle w:val="2"/>
-      </w:pPr>
-      <w:r>
-        <w:t>Прием 3. Добавьте юмора</w:t>
+        <w:ind w:firstLine="709"/>
+        <w:rPr>
+          <w:szCs w:val="28"/>
+        </w:rPr>
+      </w:pPr>
+      <w:r>
+        <w:rPr>
+          <w:szCs w:val="28"/>
+        </w:rPr>
+        <w:t>Прием 3. Добав</w:t>
+      </w:r>
+      <w:r>
+        <w:rPr>
+          <w:szCs w:val="28"/>
+        </w:rPr>
+        <w:t>ление</w:t>
+      </w:r>
+      <w:r>
+        <w:rPr>
+          <w:szCs w:val="28"/>
+        </w:rPr>
+        <w:t xml:space="preserve"> юмора</w:t>
       </w:r>
     </w:p>
     <w:p>
       <w:pPr>
         <w:pStyle w:val="a7"/>
-      </w:pPr>
-      <w:r>
+        <w:spacing w:after="0" w:afterAutospacing="0"/>
+        <w:ind w:firstLine="709"/>
+        <w:jc w:val="both"/>
+        <w:rPr>
+          <w:sz w:val="28"/>
+          <w:szCs w:val="28"/>
+        </w:rPr>
+      </w:pPr>
+      <w:r>
+        <w:rPr>
+          <w:sz w:val="28"/>
+          <w:szCs w:val="28"/>
+        </w:rPr>
         <w:t xml:space="preserve">Довольно часто в серьезную, деловую по содержанию речь вводят </w:t>
       </w:r>
-      <w:hyperlink r:id="rId21" w:tgtFrame="_blank" w:history="1">
-        <w:r>
-          <w:rPr>
-            <w:rStyle w:val="a9"/>
-            <w:rFonts w:eastAsia="Batang"/>
-          </w:rPr>
-          <w:t>шуточные высказывания</w:t>
-        </w:r>
-      </w:hyperlink>
-      <w:r>
+      <w:r>
+        <w:rPr>
+          <w:rFonts w:eastAsia="Batang"/>
+          <w:sz w:val="28"/>
+          <w:szCs w:val="28"/>
+        </w:rPr>
+        <w:t>шуточные высказывания</w:t>
+      </w:r>
+      <w:r>
+        <w:rPr>
+          <w:sz w:val="28"/>
+          <w:szCs w:val="28"/>
+        </w:rPr>
         <w:t>, анекдоты и т.п. Юмор — лучшее средство разрядки скованности, оживления внимания слушателя. После удачной шутки большая часть из присутствующих начинает улыбаться, испытывать доверие к оратору, у аудитории появляется интерес к речи.</w:t>
       </w:r>
     </w:p>
     <w:p>
       <w:pPr>
         <w:pStyle w:val="a7"/>
-      </w:pPr>
-      <w:r>
+        <w:ind w:firstLine="709"/>
+        <w:jc w:val="both"/>
+        <w:rPr>
+          <w:sz w:val="28"/>
+          <w:szCs w:val="28"/>
+        </w:rPr>
+      </w:pPr>
+      <w:r>
+        <w:rPr>
+          <w:sz w:val="28"/>
+          <w:szCs w:val="28"/>
+        </w:rPr>
         <w:t xml:space="preserve">Имейте в виду: люди в больших аудиториях, как правило, солидаризируются, единодушно либо одобряют, принимают оратора, либо напротив — критикуют. И </w:t>
       </w:r>
-      <w:proofErr w:type="gramStart"/>
-      <w:r>
-        <w:t>это, несмотря на то, что</w:t>
-      </w:r>
-      <w:proofErr w:type="gramEnd"/>
-      <w:r>
+      <w:r>
+        <w:rPr>
+          <w:sz w:val="28"/>
+          <w:szCs w:val="28"/>
+        </w:rPr>
+        <w:t>это несмотря на то, что</w:t>
+      </w:r>
+      <w:r>
+        <w:rPr>
+          <w:sz w:val="28"/>
+          <w:szCs w:val="28"/>
+        </w:rPr>
         <w:t xml:space="preserve"> с самого начала каждый из слушателей по-разному был настроен на речь.</w:t>
       </w:r>
     </w:p>
     <w:p>
       <w:pPr>
         <w:pStyle w:val="2"/>
-      </w:pPr>
-      <w:r>
+        <w:ind w:firstLine="709"/>
+        <w:rPr>
+          <w:szCs w:val="28"/>
+        </w:rPr>
+      </w:pPr>
+      <w:r>
+        <w:rPr>
+          <w:szCs w:val="28"/>
+        </w:rPr>
         <w:t>Прием 4. Обращайтесь к речи предыдущего оратора</w:t>
       </w:r>
     </w:p>
     <w:p>
       <w:pPr>
         <w:pStyle w:val="a7"/>
-      </w:pPr>
-      <w:r>
+        <w:spacing w:after="0" w:afterAutospacing="0"/>
+        <w:ind w:firstLine="709"/>
+        <w:jc w:val="both"/>
+        <w:rPr>
+          <w:sz w:val="28"/>
+          <w:szCs w:val="28"/>
+        </w:rPr>
+      </w:pPr>
+      <w:r>
+        <w:rPr>
+          <w:sz w:val="28"/>
+          <w:szCs w:val="28"/>
+        </w:rPr>
         <w:t>Чтобы достичь взаимопонимания с аудиторией:</w:t>
       </w:r>
     </w:p>
@@ -10518,9 +10356,15 @@
           <w:numId w:val="24"/>
         </w:numPr>
         <w:spacing w:before="100" w:beforeAutospacing="1" w:after="100" w:afterAutospacing="1"/>
-        <w:jc w:val="left"/>
-      </w:pPr>
-      <w:r>
+        <w:ind w:firstLine="709"/>
+        <w:rPr>
+          <w:szCs w:val="28"/>
+        </w:rPr>
+      </w:pPr>
+      <w:r>
+        <w:rPr>
+          <w:szCs w:val="28"/>
+        </w:rPr>
         <w:t>цитируйте предыдущего оратора;</w:t>
       </w:r>
     </w:p>
@@ -10531,9 +10375,15 @@
           <w:numId w:val="24"/>
         </w:numPr>
         <w:spacing w:before="100" w:beforeAutospacing="1" w:after="100" w:afterAutospacing="1"/>
-        <w:jc w:val="left"/>
-      </w:pPr>
-      <w:r>
+        <w:ind w:firstLine="709"/>
+        <w:rPr>
+          <w:szCs w:val="28"/>
+        </w:rPr>
+      </w:pPr>
+      <w:r>
+        <w:rPr>
+          <w:szCs w:val="28"/>
+        </w:rPr>
         <w:t>обыгрывайте его выражения и слова;</w:t>
       </w:r>
     </w:p>
@@ -10544,59 +10394,105 @@
           <w:numId w:val="24"/>
         </w:numPr>
         <w:spacing w:before="100" w:beforeAutospacing="1" w:after="100" w:afterAutospacing="1"/>
-        <w:jc w:val="left"/>
-      </w:pPr>
-      <w:r>
+        <w:ind w:firstLine="709"/>
+        <w:rPr>
+          <w:szCs w:val="28"/>
+        </w:rPr>
+      </w:pPr>
+      <w:r>
+        <w:rPr>
+          <w:szCs w:val="28"/>
+        </w:rPr>
+        <w:t>соглашайтесь или не соглашайтесь с его мнением.</w:t>
+      </w:r>
+    </w:p>
+    <w:p>
+      <w:pPr>
+        <w:pStyle w:val="2"/>
+        <w:ind w:firstLine="709"/>
+        <w:rPr>
+          <w:szCs w:val="28"/>
+        </w:rPr>
+      </w:pPr>
+      <w:r>
+        <w:rPr>
+          <w:szCs w:val="28"/>
+        </w:rPr>
+        <w:t>Прием 5. Ссылайтесь на авторитетные источники</w:t>
+      </w:r>
+    </w:p>
+    <w:p>
+      <w:pPr>
+        <w:pStyle w:val="a7"/>
+        <w:ind w:firstLine="709"/>
+        <w:jc w:val="both"/>
+        <w:rPr>
+          <w:sz w:val="28"/>
+          <w:szCs w:val="28"/>
+        </w:rPr>
+      </w:pPr>
+      <w:r>
+        <w:rPr>
+          <w:sz w:val="28"/>
+          <w:szCs w:val="28"/>
+        </w:rPr>
+        <w:t xml:space="preserve">Высказывания крупных ученых; изречения видных деятелей; ссылка на популярные </w:t>
+      </w:r>
+      <w:r>
+        <w:rPr>
+          <w:sz w:val="28"/>
+          <w:szCs w:val="28"/>
+        </w:rPr>
+        <w:t>издания —</w:t>
+      </w:r>
+      <w:r>
+        <w:rPr>
+          <w:sz w:val="28"/>
+          <w:szCs w:val="28"/>
+        </w:rPr>
+        <w:t xml:space="preserve"> как нельзя лучше подкрепят вас в вашей позиции — вызовут доверие, увлекут слушателя.</w:t>
+      </w:r>
+    </w:p>
+    <w:p>
+      <w:pPr>
+        <w:pStyle w:val="2"/>
+        <w:ind w:firstLine="709"/>
+        <w:rPr>
+          <w:szCs w:val="28"/>
+        </w:rPr>
+      </w:pPr>
+      <w:r>
+        <w:rPr>
+          <w:szCs w:val="28"/>
+        </w:rPr>
         <w:lastRenderedPageBreak/>
-        <w:t>соглашайтесь или не соглашайтесь с его мнением.</w:t>
-      </w:r>
-    </w:p>
-    <w:p>
-      <w:pPr>
-        <w:pStyle w:val="2"/>
-      </w:pPr>
-      <w:r>
-        <w:t>Прием 5. Ссылайтесь на авторитетные источники</w:t>
+        <w:t>Прием 6. Выбирайте тему и слова обращения с учетом обстановки</w:t>
       </w:r>
     </w:p>
     <w:p>
       <w:pPr>
         <w:pStyle w:val="a7"/>
-      </w:pPr>
-      <w:r>
-        <w:t xml:space="preserve">Высказывания крупных ученых; изречения видных деятелей; ссылка на популярные </w:t>
-      </w:r>
-      <w:proofErr w:type="gramStart"/>
-      <w:r>
-        <w:t>издания  —</w:t>
-      </w:r>
-      <w:proofErr w:type="gramEnd"/>
-      <w:r>
-        <w:t xml:space="preserve"> как нельзя лучше подкрепят вас в вашей позиции — вызовут доверие, увлекут слушателя.</w:t>
-      </w:r>
-    </w:p>
-    <w:p>
-      <w:pPr>
-        <w:pStyle w:val="2"/>
-      </w:pPr>
-      <w:r>
-        <w:t>Прием 6. Выбирайте тему и слова обращения с учетом обстановки</w:t>
-      </w:r>
-    </w:p>
-    <w:p>
-      <w:pPr>
-        <w:pStyle w:val="a7"/>
-      </w:pPr>
-      <w:hyperlink r:id="rId22" w:tgtFrame="_blank" w:history="1">
-        <w:r>
-          <w:rPr>
-            <w:rStyle w:val="a9"/>
-            <w:rFonts w:eastAsia="Batang"/>
-          </w:rPr>
-          <w:t>К каждому выступлению готовьтесь тщательно</w:t>
-        </w:r>
-      </w:hyperlink>
-      <w:r>
+        <w:spacing w:after="0" w:afterAutospacing="0"/>
+        <w:ind w:firstLine="709"/>
+        <w:jc w:val="both"/>
+        <w:rPr>
+          <w:sz w:val="28"/>
+          <w:szCs w:val="28"/>
+        </w:rPr>
+      </w:pPr>
+      <w:r>
+        <w:rPr>
+          <w:rFonts w:eastAsia="Batang"/>
+          <w:sz w:val="28"/>
+          <w:szCs w:val="28"/>
+        </w:rPr>
+        <w:t>К каждому выступлению готовьтесь тщательно</w:t>
+      </w:r>
+      <w:r>
+        <w:rPr>
+          <w:sz w:val="28"/>
+          <w:szCs w:val="28"/>
+        </w:rPr>
         <w:t xml:space="preserve"> — оратор, не обдумавший план выступления, часто «уходит» от главной темы доклада. Продуманный текст исключает повторений, заминок, делает речь более уверенной. Оцените, соответствует ли ваше выступление:</w:t>
       </w:r>
     </w:p>
@@ -10607,9 +10503,15 @@
           <w:numId w:val="25"/>
         </w:numPr>
         <w:spacing w:before="100" w:beforeAutospacing="1" w:after="100" w:afterAutospacing="1"/>
-        <w:jc w:val="left"/>
-      </w:pPr>
-      <w:r>
+        <w:ind w:firstLine="709"/>
+        <w:rPr>
+          <w:szCs w:val="28"/>
+        </w:rPr>
+      </w:pPr>
+      <w:r>
+        <w:rPr>
+          <w:szCs w:val="28"/>
+        </w:rPr>
         <w:t>обстановке;</w:t>
       </w:r>
     </w:p>
@@ -10620,9 +10522,15 @@
           <w:numId w:val="25"/>
         </w:numPr>
         <w:spacing w:before="100" w:beforeAutospacing="1" w:after="100" w:afterAutospacing="1"/>
-        <w:jc w:val="left"/>
-      </w:pPr>
-      <w:r>
+        <w:ind w:firstLine="709"/>
+        <w:rPr>
+          <w:szCs w:val="28"/>
+        </w:rPr>
+      </w:pPr>
+      <w:r>
+        <w:rPr>
+          <w:szCs w:val="28"/>
+        </w:rPr>
         <w:t>возрасту слушателей;</w:t>
       </w:r>
     </w:p>
@@ -10633,9 +10541,15 @@
           <w:numId w:val="25"/>
         </w:numPr>
         <w:spacing w:before="100" w:beforeAutospacing="1" w:after="100" w:afterAutospacing="1"/>
-        <w:jc w:val="left"/>
-      </w:pPr>
-      <w:r>
+        <w:ind w:firstLine="709"/>
+        <w:rPr>
+          <w:szCs w:val="28"/>
+        </w:rPr>
+      </w:pPr>
+      <w:r>
+        <w:rPr>
+          <w:szCs w:val="28"/>
+        </w:rPr>
         <w:t>установкам аудитории;</w:t>
       </w:r>
     </w:p>
@@ -10646,17 +10560,34 @@
           <w:numId w:val="25"/>
         </w:numPr>
         <w:spacing w:before="100" w:beforeAutospacing="1" w:after="100" w:afterAutospacing="1"/>
-        <w:jc w:val="left"/>
-      </w:pPr>
-      <w:r>
+        <w:ind w:firstLine="709"/>
+        <w:rPr>
+          <w:szCs w:val="28"/>
+        </w:rPr>
+      </w:pPr>
+      <w:r>
+        <w:rPr>
+          <w:szCs w:val="28"/>
+        </w:rPr>
         <w:t>уровню знаний слушателей.</w:t>
       </w:r>
     </w:p>
     <w:p>
       <w:pPr>
         <w:pStyle w:val="a7"/>
-      </w:pPr>
-      <w:r>
+        <w:spacing w:after="0" w:afterAutospacing="0"/>
+        <w:ind w:firstLine="709"/>
+        <w:jc w:val="both"/>
+        <w:rPr>
+          <w:sz w:val="28"/>
+          <w:szCs w:val="28"/>
+        </w:rPr>
+      </w:pPr>
+      <w:r>
+        <w:rPr>
+          <w:sz w:val="28"/>
+          <w:szCs w:val="28"/>
+        </w:rPr>
         <w:t>Не забывайте время от времени по обстановке повторять обращения:</w:t>
       </w:r>
     </w:p>
@@ -10667,9 +10598,15 @@
           <w:numId w:val="26"/>
         </w:numPr>
         <w:spacing w:before="100" w:beforeAutospacing="1" w:after="100" w:afterAutospacing="1"/>
-        <w:jc w:val="left"/>
-      </w:pPr>
-      <w:r>
+        <w:ind w:firstLine="709"/>
+        <w:rPr>
+          <w:szCs w:val="28"/>
+        </w:rPr>
+      </w:pPr>
+      <w:r>
+        <w:rPr>
+          <w:szCs w:val="28"/>
+        </w:rPr>
         <w:t>Дорогие друзья!</w:t>
       </w:r>
     </w:p>
@@ -10680,9 +10617,15 @@
           <w:numId w:val="26"/>
         </w:numPr>
         <w:spacing w:before="100" w:beforeAutospacing="1" w:after="100" w:afterAutospacing="1"/>
-        <w:jc w:val="left"/>
-      </w:pPr>
-      <w:r>
+        <w:ind w:firstLine="709"/>
+        <w:rPr>
+          <w:szCs w:val="28"/>
+        </w:rPr>
+      </w:pPr>
+      <w:r>
+        <w:rPr>
+          <w:szCs w:val="28"/>
+        </w:rPr>
         <w:t>Юные друзья!</w:t>
       </w:r>
     </w:p>
@@ -10693,9 +10636,15 @@
           <w:numId w:val="26"/>
         </w:numPr>
         <w:spacing w:before="100" w:beforeAutospacing="1" w:after="100" w:afterAutospacing="1"/>
-        <w:jc w:val="left"/>
-      </w:pPr>
-      <w:r>
+        <w:ind w:firstLine="709"/>
+        <w:rPr>
+          <w:szCs w:val="28"/>
+        </w:rPr>
+      </w:pPr>
+      <w:r>
+        <w:rPr>
+          <w:szCs w:val="28"/>
+        </w:rPr>
         <w:t>Уважаемые дамы и господа!</w:t>
       </w:r>
     </w:p>
@@ -10706,62 +10655,108 @@
           <w:numId w:val="26"/>
         </w:numPr>
         <w:spacing w:before="100" w:beforeAutospacing="1" w:after="100" w:afterAutospacing="1"/>
-        <w:jc w:val="left"/>
-      </w:pPr>
-      <w:r>
+        <w:ind w:firstLine="709"/>
+        <w:rPr>
+          <w:szCs w:val="28"/>
+        </w:rPr>
+      </w:pPr>
+      <w:r>
+        <w:rPr>
+          <w:szCs w:val="28"/>
+        </w:rPr>
         <w:t>Глубокоуважаемые коллеги!</w:t>
       </w:r>
     </w:p>
     <w:p>
       <w:pPr>
         <w:pStyle w:val="a7"/>
-      </w:pPr>
-      <w:r>
+        <w:ind w:firstLine="709"/>
+        <w:jc w:val="both"/>
+        <w:rPr>
+          <w:sz w:val="28"/>
+          <w:szCs w:val="28"/>
+        </w:rPr>
+      </w:pPr>
+      <w:r>
+        <w:rPr>
+          <w:sz w:val="28"/>
+          <w:szCs w:val="28"/>
+        </w:rPr>
         <w:t>Используйте разные формулировки.</w:t>
       </w:r>
     </w:p>
     <w:p>
       <w:pPr>
         <w:pStyle w:val="2"/>
-      </w:pPr>
-      <w:r>
+        <w:ind w:firstLine="709"/>
+        <w:rPr>
+          <w:szCs w:val="28"/>
+        </w:rPr>
+      </w:pPr>
+      <w:r>
+        <w:rPr>
+          <w:szCs w:val="28"/>
+        </w:rPr>
         <w:t>Прием 7. Голосовые приемы</w:t>
       </w:r>
     </w:p>
     <w:p>
       <w:pPr>
         <w:pStyle w:val="a7"/>
-      </w:pPr>
-      <w:r>
+        <w:spacing w:after="0" w:afterAutospacing="0"/>
+        <w:ind w:firstLine="709"/>
+        <w:jc w:val="both"/>
+        <w:rPr>
+          <w:sz w:val="28"/>
+          <w:szCs w:val="28"/>
+        </w:rPr>
+      </w:pPr>
+      <w:r>
+        <w:rPr>
+          <w:sz w:val="28"/>
+          <w:szCs w:val="28"/>
+        </w:rPr>
         <w:t xml:space="preserve">Монотонная речь — усыпляет.  Очень быстрая речь — вызывает желание перестать слушать. Одним </w:t>
       </w:r>
-      <w:hyperlink r:id="rId23" w:tgtFrame="_blank" w:history="1">
-        <w:r>
-          <w:rPr>
-            <w:rStyle w:val="a9"/>
-            <w:rFonts w:eastAsia="Batang"/>
-          </w:rPr>
-          <w:t>из интересных ораторских приемов</w:t>
-        </w:r>
-      </w:hyperlink>
-      <w:r>
+      <w:r>
+        <w:rPr>
+          <w:rFonts w:eastAsia="Batang"/>
+          <w:sz w:val="28"/>
+          <w:szCs w:val="28"/>
+        </w:rPr>
+        <w:t>из интересных ораторских приемов</w:t>
+      </w:r>
+      <w:r>
+        <w:rPr>
+          <w:sz w:val="28"/>
+          <w:szCs w:val="28"/>
+        </w:rPr>
         <w:t xml:space="preserve"> является пауза — придает значимость сказанному, удерживает внимание.</w:t>
       </w:r>
     </w:p>
     <w:p>
       <w:pPr>
         <w:pStyle w:val="a7"/>
-      </w:pPr>
-      <w:hyperlink r:id="rId24" w:tgtFrame="_blank" w:history="1">
-        <w:r>
-          <w:rPr>
-            <w:rStyle w:val="a9"/>
-            <w:rFonts w:eastAsia="Batang"/>
-          </w:rPr>
-          <w:t>Поддержать внимание слушателей</w:t>
-        </w:r>
-      </w:hyperlink>
-      <w:r>
+        <w:ind w:firstLine="709"/>
+        <w:jc w:val="both"/>
+        <w:rPr>
+          <w:sz w:val="28"/>
+          <w:szCs w:val="28"/>
+        </w:rPr>
+      </w:pPr>
+      <w:r>
+        <w:rPr>
+          <w:rFonts w:eastAsia="Batang"/>
+          <w:sz w:val="28"/>
+          <w:szCs w:val="28"/>
+        </w:rPr>
+        <w:t>Поддержать внимание слушателей</w:t>
+      </w:r>
+      <w:r>
+        <w:rPr>
+          <w:sz w:val="28"/>
+          <w:szCs w:val="28"/>
+        </w:rPr>
         <w:t xml:space="preserve"> можно и за счет всем известных голосовых приемов:</w:t>
       </w:r>
     </w:p>
@@ -10772,18 +10767,16 @@
           <w:numId w:val="27"/>
         </w:numPr>
         <w:spacing w:before="100" w:beforeAutospacing="1" w:after="100" w:afterAutospacing="1"/>
-        <w:jc w:val="left"/>
-      </w:pPr>
-      <w:hyperlink r:id="rId25" w:tgtFrame="_blank" w:history="1">
-        <w:r>
-          <w:rPr>
-            <w:rStyle w:val="a9"/>
-          </w:rPr>
-          <w:t>понижения тона голоса</w:t>
-        </w:r>
-      </w:hyperlink>
-      <w:r>
-        <w:t>;</w:t>
+        <w:ind w:firstLine="709"/>
+        <w:rPr>
+          <w:szCs w:val="28"/>
+        </w:rPr>
+      </w:pPr>
+      <w:r>
+        <w:rPr>
+          <w:szCs w:val="28"/>
+        </w:rPr>
+        <w:t>понижения тона голоса;</w:t>
       </w:r>
     </w:p>
     <w:p>
@@ -10793,9 +10786,15 @@
           <w:numId w:val="27"/>
         </w:numPr>
         <w:spacing w:before="100" w:beforeAutospacing="1" w:after="100" w:afterAutospacing="1"/>
-        <w:jc w:val="left"/>
-      </w:pPr>
-      <w:r>
+        <w:ind w:firstLine="709"/>
+        <w:rPr>
+          <w:szCs w:val="28"/>
+        </w:rPr>
+      </w:pPr>
+      <w:r>
+        <w:rPr>
+          <w:szCs w:val="28"/>
+        </w:rPr>
         <w:t>повышения тона голоса;</w:t>
       </w:r>
     </w:p>
@@ -10806,9 +10805,15 @@
           <w:numId w:val="27"/>
         </w:numPr>
         <w:spacing w:before="100" w:beforeAutospacing="1" w:after="100" w:afterAutospacing="1"/>
-        <w:jc w:val="left"/>
-      </w:pPr>
-      <w:r>
+        <w:ind w:firstLine="709"/>
+        <w:rPr>
+          <w:szCs w:val="28"/>
+        </w:rPr>
+      </w:pPr>
+      <w:r>
+        <w:rPr>
+          <w:szCs w:val="28"/>
+        </w:rPr>
         <w:t>изменения громкости голоса;</w:t>
       </w:r>
     </w:p>
@@ -10819,41 +10824,74 @@
           <w:numId w:val="27"/>
         </w:numPr>
         <w:spacing w:before="100" w:beforeAutospacing="1" w:after="100" w:afterAutospacing="1"/>
-        <w:jc w:val="left"/>
-      </w:pPr>
-      <w:r>
+        <w:ind w:firstLine="709"/>
+        <w:rPr>
+          <w:szCs w:val="28"/>
+        </w:rPr>
+      </w:pPr>
+      <w:r>
+        <w:rPr>
+          <w:szCs w:val="28"/>
+        </w:rPr>
         <w:t>изменения темпа речи.</w:t>
       </w:r>
     </w:p>
     <w:p>
       <w:pPr>
         <w:pStyle w:val="2"/>
-      </w:pPr>
-      <w:r>
+        <w:ind w:firstLine="709"/>
+        <w:rPr>
+          <w:szCs w:val="28"/>
+        </w:rPr>
+      </w:pPr>
+      <w:r>
+        <w:rPr>
+          <w:szCs w:val="28"/>
+        </w:rPr>
         <w:t>Пример 8. Приводите примеры из личной жизни или художественной литературы</w:t>
       </w:r>
     </w:p>
     <w:p>
       <w:pPr>
         <w:pStyle w:val="a7"/>
-      </w:pPr>
-      <w:r>
+        <w:spacing w:after="0" w:afterAutospacing="0"/>
+        <w:ind w:firstLine="709"/>
+        <w:jc w:val="both"/>
+        <w:rPr>
+          <w:sz w:val="28"/>
+          <w:szCs w:val="28"/>
+        </w:rPr>
+      </w:pPr>
+      <w:r>
+        <w:rPr>
+          <w:sz w:val="28"/>
+          <w:szCs w:val="28"/>
+        </w:rPr>
         <w:t>Легко оживляют выступления: пословицы, поговорки, примеры из художественной литературы или просто из жизни.</w:t>
       </w:r>
     </w:p>
     <w:p>
       <w:pPr>
         <w:pStyle w:val="a7"/>
-      </w:pPr>
-      <w:r>
-        <w:lastRenderedPageBreak/>
+        <w:ind w:firstLine="709"/>
+        <w:jc w:val="both"/>
+        <w:rPr>
+          <w:sz w:val="28"/>
+          <w:szCs w:val="28"/>
+        </w:rPr>
+      </w:pPr>
+      <w:r>
+        <w:rPr>
+          <w:sz w:val="28"/>
+          <w:szCs w:val="28"/>
+        </w:rPr>
         <w:t>Каждый ваш слушатель — это личность со своим темпераментом, особенностями характера, своими жизненными установками, состоянием нервной системы. Перед вами стоит очень непростая задача — удержать внимание аудитории до конца выступления. Мы надеемся, что вы нашли верное решение, как заинтересовать всех и каждого — как установить контакт с любой аудиторией.</w:t>
       </w:r>
     </w:p>
     <w:p>
       <w:pPr>
         <w:spacing w:line="259" w:lineRule="auto"/>
-        <w:jc w:val="left"/>
+        <w:ind w:firstLine="709"/>
         <w:rPr>
           <w:rFonts w:eastAsia="Times New Roman" w:cs="Times New Roman"/>
           <w:bCs/>
@@ -10879,15 +10917,16 @@
         <w:jc w:val="center"/>
         <w:rPr>
           <w:b/>
-          <w:sz w:val="32"/>
-          <w:szCs w:val="32"/>
+          <w:sz w:val="28"/>
+          <w:szCs w:val="28"/>
         </w:rPr>
       </w:pPr>
       <w:r>
         <w:rPr>
           <w:b/>
           <w:iCs/>
-          <w:sz w:val="32"/>
+          <w:sz w:val="28"/>
+          <w:szCs w:val="28"/>
         </w:rPr>
         <w:lastRenderedPageBreak/>
         <w:t>65</w:t>
@@ -10896,7 +10935,8 @@
         <w:rPr>
           <w:b/>
           <w:iCs/>
-          <w:sz w:val="32"/>
+          <w:sz w:val="28"/>
+          <w:szCs w:val="28"/>
           <w:lang w:val="ru-RU"/>
         </w:rPr>
         <w:t xml:space="preserve"> </w:t>
@@ -10904,8 +10944,8 @@
       <w:r>
         <w:rPr>
           <w:b/>
-          <w:sz w:val="32"/>
-          <w:szCs w:val="32"/>
+          <w:sz w:val="28"/>
+          <w:szCs w:val="28"/>
         </w:rPr>
         <w:t>Найдите и опишите не менее 5 примеров использования техники аналогий.</w:t>
       </w:r>
@@ -10926,30 +10966,455 @@
     </w:p>
     <w:p>
       <w:pPr>
+        <w:pStyle w:val="a7"/>
+        <w:spacing w:before="0" w:beforeAutospacing="0" w:after="0" w:afterAutospacing="0"/>
+        <w:ind w:firstLine="851"/>
+        <w:jc w:val="both"/>
+        <w:rPr>
+          <w:sz w:val="28"/>
+          <w:szCs w:val="28"/>
+        </w:rPr>
+      </w:pPr>
+      <w:r>
+        <w:rPr>
+          <w:sz w:val="28"/>
+          <w:szCs w:val="28"/>
+        </w:rPr>
+        <w:t>Аналогия — это то, что делает 2 разных объекта похожими, но не на все 100%. Так табурет похож на стул: 4 ноги, стоят на полу и на них можно сидеть. Или ворона похожа на голубя: есть клюв, крылья, перья и способность летать. У них есть общие черты и признаки, но это не одинаковые предметы или птицы. Аналогии можно провести между любыми схожими явлениями, действиями, приемами и даже химическими процессами.</w:t>
+      </w:r>
+    </w:p>
+    <w:p>
+      <w:pPr>
+        <w:pStyle w:val="a7"/>
+        <w:spacing w:before="0" w:beforeAutospacing="0" w:after="0" w:afterAutospacing="0"/>
+        <w:ind w:firstLine="851"/>
+        <w:jc w:val="both"/>
+        <w:rPr>
+          <w:sz w:val="28"/>
+          <w:szCs w:val="28"/>
+        </w:rPr>
+      </w:pPr>
+      <w:r>
+        <w:rPr>
+          <w:sz w:val="28"/>
+          <w:szCs w:val="28"/>
+        </w:rPr>
+        <w:t>Каждый день мы используем аналогии, чтобы просто объяснить сложное. Или сделать какое-то предположение, когда недостаточно информации.</w:t>
+      </w:r>
+    </w:p>
+    <w:p>
+      <w:pPr>
         <w:pStyle w:val="a5"/>
         <w:spacing w:after="0"/>
-        <w:ind w:left="0"/>
-        <w:jc w:val="center"/>
-        <w:rPr>
+        <w:ind w:left="0" w:firstLine="851"/>
+        <w:jc w:val="both"/>
+        <w:rPr>
+          <w:b/>
+          <w:bCs/>
           <w:iCs/>
           <w:sz w:val="28"/>
           <w:szCs w:val="28"/>
           <w:lang w:val="ru-RU"/>
         </w:rPr>
       </w:pPr>
+      <w:r>
+        <w:rPr>
+          <w:b/>
+          <w:bCs/>
+          <w:iCs/>
+          <w:sz w:val="28"/>
+          <w:szCs w:val="28"/>
+          <w:lang w:val="ru-RU"/>
+        </w:rPr>
+        <w:t>1 пример</w:t>
+      </w:r>
+    </w:p>
+    <w:p>
+      <w:pPr>
+        <w:pStyle w:val="a7"/>
+        <w:spacing w:before="0" w:beforeAutospacing="0" w:after="0" w:afterAutospacing="0"/>
+        <w:ind w:firstLine="851"/>
+        <w:jc w:val="both"/>
+        <w:rPr>
+          <w:sz w:val="28"/>
+          <w:szCs w:val="28"/>
+        </w:rPr>
+      </w:pPr>
+      <w:r>
+        <w:rPr>
+          <w:sz w:val="28"/>
+          <w:szCs w:val="28"/>
+        </w:rPr>
+        <w:t>Физик и математик (по совместительству - фабрикант в области производства бумаги) Жозеф-Мишель и его брат, архитектор Жак-Этьенн Монгольфье прогуливались по склону горы в жаркий день. Отсюда они наблюдали за тем, как поднимаются ввысь из долины - с поверхности озера - водяные пары, образуя туман. Первый воздушный шар братья изготовили как раз из бумаги. Через отверстие снизу они наполнили модель горячими газами, которые были легче воздуха, пока не охлаждались. Тренируясь на такой модели, к 1783 году они подняли на своём монгольфьере в воздух сперва - груз, потом - животных, наконец, и людей.</w:t>
+      </w:r>
+    </w:p>
+    <w:p>
+      <w:pPr>
+        <w:pStyle w:val="a7"/>
+        <w:spacing w:before="0" w:beforeAutospacing="0" w:after="0" w:afterAutospacing="0"/>
+        <w:ind w:firstLine="851"/>
+        <w:jc w:val="both"/>
+        <w:rPr>
+          <w:sz w:val="28"/>
+          <w:szCs w:val="28"/>
+        </w:rPr>
+      </w:pPr>
+      <w:r>
+        <w:rPr>
+          <w:sz w:val="28"/>
+          <w:szCs w:val="28"/>
+        </w:rPr>
+        <w:t xml:space="preserve">Газы при нагревании расширяются; поэтому вес нагретого воздуха в шаре меньше веса вытесненного холодного воздуха. Но уменьшение </w:t>
+      </w:r>
+      <w:r>
+        <w:rPr>
+          <w:rFonts w:eastAsia="Calibri"/>
+          <w:sz w:val="28"/>
+          <w:szCs w:val="28"/>
+        </w:rPr>
+        <w:t>удельного веса</w:t>
+      </w:r>
+      <w:r>
+        <w:rPr>
+          <w:sz w:val="28"/>
+          <w:szCs w:val="28"/>
+        </w:rPr>
+        <w:t xml:space="preserve"> сравнительно невелико, при нагревании от нуля до ста градусов по Цельсию - всего 27 процентов.</w:t>
+      </w:r>
+    </w:p>
+    <w:p>
+      <w:pPr>
+        <w:pStyle w:val="a7"/>
+        <w:spacing w:before="0" w:beforeAutospacing="0" w:after="0" w:afterAutospacing="0"/>
+        <w:ind w:firstLine="851"/>
+        <w:jc w:val="both"/>
+        <w:rPr>
+          <w:sz w:val="28"/>
+          <w:szCs w:val="28"/>
+        </w:rPr>
+      </w:pPr>
+      <w:r>
+        <w:rPr>
+          <w:sz w:val="28"/>
+          <w:szCs w:val="28"/>
+        </w:rPr>
+        <w:t>Поддерживающую силу исхитрился многократно увеличить наблюдавший за этими первыми успехами изобретатель Жак-Александр Сезар Шарль. В том же году он предложил использовать вместо горячего воздуха водород. Удельный вес которого в 14 раз меньше удельного веса воздуха.</w:t>
+      </w:r>
     </w:p>
     <w:p>
       <w:pPr>
         <w:pStyle w:val="a5"/>
         <w:spacing w:after="0"/>
-        <w:ind w:left="0"/>
-        <w:jc w:val="center"/>
+        <w:ind w:left="0" w:firstLine="851"/>
+        <w:jc w:val="both"/>
         <w:rPr>
           <w:iCs/>
           <w:sz w:val="28"/>
           <w:szCs w:val="28"/>
-        </w:rPr>
-      </w:pPr>
+          <w:lang w:val="ru-RU"/>
+        </w:rPr>
+      </w:pPr>
+    </w:p>
+    <w:p>
+      <w:pPr>
+        <w:pStyle w:val="a5"/>
+        <w:spacing w:after="0"/>
+        <w:ind w:left="0" w:firstLine="851"/>
+        <w:jc w:val="both"/>
+        <w:rPr>
+          <w:b/>
+          <w:bCs/>
+          <w:iCs/>
+          <w:sz w:val="28"/>
+          <w:szCs w:val="28"/>
+          <w:lang w:val="ru-RU"/>
+        </w:rPr>
+      </w:pPr>
+      <w:r>
+        <w:rPr>
+          <w:b/>
+          <w:bCs/>
+          <w:iCs/>
+          <w:sz w:val="28"/>
+          <w:szCs w:val="28"/>
+          <w:lang w:val="ru-RU"/>
+        </w:rPr>
+        <w:t>2 пример</w:t>
+      </w:r>
+    </w:p>
+    <w:p>
+      <w:pPr>
+        <w:pStyle w:val="a5"/>
+        <w:spacing w:after="0"/>
+        <w:ind w:left="0" w:firstLine="851"/>
+        <w:jc w:val="both"/>
+        <w:rPr>
+          <w:sz w:val="28"/>
+          <w:szCs w:val="28"/>
+        </w:rPr>
+      </w:pPr>
+      <w:r>
+        <w:rPr>
+          <w:sz w:val="28"/>
+          <w:szCs w:val="28"/>
+        </w:rPr>
+        <w:t xml:space="preserve">Уже классикой стал случай, когда английский конструктор-мостовик Самюэль Браун решал задачу по преодолению широкой и глубокой пропасти, то есть при полной невозможности возведения опор моста ни на дне, ни по краям. Инженер вышел на улицу, была осень. К щеке прилипла паутинка. Обладая, несомненно, развитым ассоциативным мышлением, он придумал по аналогии конструкцию висячего моста. Эту легенду пересказывают масса авторов, в том числе и Г. С. Альтшуллер: «Английский инженер Сэмюэль Браун жил у реки Твид. Однажды, гласит предание, Брауну было поручено построить через реку Твид мост, который отличался бы прочностью и в то же время не был бы слишком дорог. Иначе говоря, Брауну надо было преодолеть техническое противоречие. Как-то, прогуливаясь по своему саду, Браун заметил паутину, протянутую через дорожку. В ту же минуту ему пришла в </w:t>
+      </w:r>
+      <w:r>
+        <w:rPr>
+          <w:sz w:val="28"/>
+          <w:szCs w:val="28"/>
+        </w:rPr>
+        <w:lastRenderedPageBreak/>
+        <w:t>голову мысль, что подобным образом можно построить и висячий мост на железных цепях».</w:t>
+      </w:r>
+    </w:p>
+    <w:p>
+      <w:pPr>
+        <w:pStyle w:val="a5"/>
+        <w:spacing w:after="0"/>
+        <w:ind w:left="0" w:firstLine="851"/>
+        <w:jc w:val="both"/>
+        <w:rPr>
+          <w:sz w:val="28"/>
+          <w:szCs w:val="28"/>
+        </w:rPr>
+      </w:pPr>
+    </w:p>
+    <w:p>
+      <w:pPr>
+        <w:pStyle w:val="a5"/>
+        <w:spacing w:after="0"/>
+        <w:ind w:left="0" w:firstLine="851"/>
+        <w:jc w:val="both"/>
+        <w:rPr>
+          <w:b/>
+          <w:bCs/>
+          <w:sz w:val="28"/>
+          <w:szCs w:val="28"/>
+          <w:lang w:val="ru-RU"/>
+        </w:rPr>
+      </w:pPr>
+      <w:r>
+        <w:rPr>
+          <w:b/>
+          <w:bCs/>
+          <w:sz w:val="28"/>
+          <w:szCs w:val="28"/>
+          <w:lang w:val="ru-RU"/>
+        </w:rPr>
+        <w:t>3 пример</w:t>
+      </w:r>
+    </w:p>
+    <w:p>
+      <w:pPr>
+        <w:pStyle w:val="a5"/>
+        <w:spacing w:after="0"/>
+        <w:ind w:left="0" w:firstLine="851"/>
+        <w:jc w:val="both"/>
+        <w:rPr>
+          <w:sz w:val="28"/>
+          <w:szCs w:val="28"/>
+        </w:rPr>
+      </w:pPr>
+      <w:r>
+        <w:rPr>
+          <w:sz w:val="28"/>
+          <w:szCs w:val="28"/>
+        </w:rPr>
+        <w:t>Д. Гершель обнаружил, что пламя спиртовки становится ярко-желтым, если поместить в него немного поваренной соли. А если посмотреть на него через спектроскоп, то можно увидеть две желтые полосы из-за присутствия натрия. Гершель высказал мысль, что сходным путем можно обнаружить присутствие и других химических элементов, и впоследствии его идея подтвердилась, и возник новый раздел физики - спектроскопия.</w:t>
+      </w:r>
+    </w:p>
+    <w:p>
+      <w:pPr>
+        <w:pStyle w:val="a5"/>
+        <w:spacing w:after="0"/>
+        <w:ind w:left="0" w:firstLine="851"/>
+        <w:jc w:val="both"/>
+        <w:rPr>
+          <w:sz w:val="28"/>
+          <w:szCs w:val="28"/>
+        </w:rPr>
+      </w:pPr>
+    </w:p>
+    <w:p>
+      <w:pPr>
+        <w:pStyle w:val="a5"/>
+        <w:spacing w:after="0"/>
+        <w:ind w:left="0" w:firstLine="851"/>
+        <w:jc w:val="both"/>
+        <w:rPr>
+          <w:b/>
+          <w:bCs/>
+          <w:sz w:val="28"/>
+          <w:szCs w:val="28"/>
+          <w:lang w:val="ru-RU"/>
+        </w:rPr>
+      </w:pPr>
+      <w:r>
+        <w:rPr>
+          <w:b/>
+          <w:bCs/>
+          <w:sz w:val="28"/>
+          <w:szCs w:val="28"/>
+          <w:lang w:val="ru-RU"/>
+        </w:rPr>
+        <w:t>4 пример</w:t>
+      </w:r>
+    </w:p>
+    <w:p>
+      <w:pPr>
+        <w:pStyle w:val="a7"/>
+        <w:spacing w:before="0" w:beforeAutospacing="0" w:after="0" w:afterAutospacing="0"/>
+        <w:ind w:firstLine="851"/>
+        <w:jc w:val="both"/>
+        <w:rPr>
+          <w:sz w:val="28"/>
+          <w:szCs w:val="28"/>
+        </w:rPr>
+      </w:pPr>
+      <w:r>
+        <w:rPr>
+          <w:sz w:val="28"/>
+          <w:szCs w:val="28"/>
+        </w:rPr>
+        <w:t>В</w:t>
+      </w:r>
+      <w:r>
+        <w:rPr>
+          <w:sz w:val="28"/>
+          <w:szCs w:val="28"/>
+        </w:rPr>
+        <w:t xml:space="preserve"> октябре 1914-го всем экипажам флотилий, базирующихся в Северном море, стали выдавать спасательные круги, отгружая их прямо с заводов. В «„Хэмпшир телеграф“ написали: „Круг изготовлен из резины, уложен в прочную сетку-чехол и весит вместе с ней меньше трех унций. Его можно носить в кармане, а надев, как положено, на шею, надуть за десять секунд. Он предназначен, чтобы удерживать над водой голову человека бесконечно долгое время“… Эта штуковина, - пишет М. Чертанов - как мы понимаем, впоследствии трансформировалась в спасательный </w:t>
+      </w:r>
+      <w:r>
+        <w:rPr>
+          <w:sz w:val="28"/>
+          <w:szCs w:val="28"/>
+        </w:rPr>
+        <w:t>жилет.</w:t>
+      </w:r>
+    </w:p>
+    <w:p>
+      <w:pPr>
+        <w:pStyle w:val="a7"/>
+        <w:spacing w:before="0" w:beforeAutospacing="0" w:after="0" w:afterAutospacing="0"/>
+        <w:ind w:firstLine="851"/>
+        <w:jc w:val="both"/>
+        <w:rPr>
+          <w:sz w:val="28"/>
+          <w:szCs w:val="28"/>
+        </w:rPr>
+      </w:pPr>
+      <w:r>
+        <w:rPr>
+          <w:sz w:val="28"/>
+          <w:szCs w:val="28"/>
+        </w:rPr>
+        <w:t xml:space="preserve">Все радовались, а доктор Дойл - нет; он понимал, что это полумера. В зимнем море, если помощь так и не придет, круги лишь продлят агонию. Нужны шлюпки; </w:t>
+      </w:r>
+      <w:r>
+        <w:rPr>
+          <w:sz w:val="28"/>
+          <w:szCs w:val="28"/>
+        </w:rPr>
+        <w:t>и,</w:t>
+      </w:r>
+      <w:r>
+        <w:rPr>
+          <w:sz w:val="28"/>
+          <w:szCs w:val="28"/>
+        </w:rPr>
+        <w:t xml:space="preserve"> если изготовители резиновых изделий могут сделать надувной круг, почему бы им не сделать надувную лодку?</w:t>
+      </w:r>
+    </w:p>
+    <w:p>
+      <w:pPr>
+        <w:pStyle w:val="a5"/>
+        <w:spacing w:after="0"/>
+        <w:ind w:left="0" w:firstLine="851"/>
+        <w:jc w:val="both"/>
+        <w:rPr>
+          <w:iCs/>
+          <w:sz w:val="28"/>
+          <w:szCs w:val="28"/>
+          <w:lang w:val="ru-RU"/>
+        </w:rPr>
+      </w:pPr>
+    </w:p>
+    <w:p>
+      <w:pPr>
+        <w:pStyle w:val="a5"/>
+        <w:spacing w:after="0"/>
+        <w:ind w:left="0" w:firstLine="851"/>
+        <w:jc w:val="both"/>
+        <w:rPr>
+          <w:b/>
+          <w:bCs/>
+          <w:iCs/>
+          <w:sz w:val="28"/>
+          <w:szCs w:val="28"/>
+          <w:lang w:val="ru-RU"/>
+        </w:rPr>
+      </w:pPr>
+      <w:r>
+        <w:rPr>
+          <w:b/>
+          <w:bCs/>
+          <w:iCs/>
+          <w:sz w:val="28"/>
+          <w:szCs w:val="28"/>
+          <w:lang w:val="ru-RU"/>
+        </w:rPr>
+        <w:t>5 пример</w:t>
+      </w:r>
+    </w:p>
+    <w:p>
+      <w:pPr>
+        <w:pStyle w:val="a5"/>
+        <w:spacing w:after="0"/>
+        <w:ind w:left="0" w:firstLine="851"/>
+        <w:jc w:val="both"/>
+        <w:rPr>
+          <w:iCs/>
+          <w:sz w:val="28"/>
+          <w:szCs w:val="28"/>
+          <w:lang w:val="ru-RU"/>
+        </w:rPr>
+      </w:pPr>
+      <w:r>
+        <w:rPr>
+          <w:sz w:val="28"/>
+          <w:szCs w:val="28"/>
+        </w:rPr>
+        <w:t>Еще пример палеонтологической аналогии:</w:t>
+      </w:r>
+      <w:r>
+        <w:rPr>
+          <w:b/>
+          <w:bCs/>
+          <w:i/>
+          <w:iCs/>
+          <w:sz w:val="28"/>
+          <w:szCs w:val="28"/>
+        </w:rPr>
+        <w:t> </w:t>
+      </w:r>
+      <w:r>
+        <w:rPr>
+          <w:sz w:val="28"/>
+          <w:szCs w:val="28"/>
+        </w:rPr>
+        <w:t>эволюционная теория Дарвина. Ученый, сравнив форму клюва некоторых видов птиц на Галапагосских островах, предположил, что у них был один общий предок. Далее по аналогии, он предположил, что все живые организмы со временем изменяются. Их развитие идет от простого к сложному. У всех живых существ есть один общий предок, а множество современных видов живых существ — не более чем накопление мутаций в процессе эволюции, которые закрепляются за определенным видом на определенной территории</w:t>
+      </w:r>
+      <w:r>
+        <w:rPr>
+          <w:sz w:val="28"/>
+          <w:szCs w:val="28"/>
+          <w:lang w:val="ru-RU"/>
+        </w:rPr>
+        <w:t>.</w:t>
+      </w:r>
     </w:p>
     <w:p>
       <w:pPr>
@@ -11044,25 +11509,7 @@
           <w:sz w:val="28"/>
           <w:szCs w:val="28"/>
         </w:rPr>
-        <w:t xml:space="preserve">1 Зинкевич-Евстигнеева Т.Д. Теория и практика </w:t>
-      </w:r>
-      <w:proofErr w:type="spellStart"/>
-      <w:r>
-        <w:rPr>
-          <w:rFonts w:ascii="Times New Roman" w:hAnsi="Times New Roman"/>
-          <w:sz w:val="28"/>
-          <w:szCs w:val="28"/>
-        </w:rPr>
-        <w:t>командообразования</w:t>
-      </w:r>
-      <w:proofErr w:type="spellEnd"/>
-      <w:r>
-        <w:rPr>
-          <w:rFonts w:ascii="Times New Roman" w:hAnsi="Times New Roman"/>
-          <w:sz w:val="28"/>
-          <w:szCs w:val="28"/>
-        </w:rPr>
-        <w:t xml:space="preserve">. Современная технология создания команд – М.: Речь, 2011. </w:t>
+        <w:t xml:space="preserve">1 Зинкевич-Евстигнеева Т.Д. Теория и практика командообразования. Современная технология создания команд – М.: Речь, 2011. </w:t>
       </w:r>
     </w:p>
     <w:p>
@@ -11082,25 +11529,7 @@
           <w:sz w:val="28"/>
           <w:szCs w:val="28"/>
         </w:rPr>
-        <w:t xml:space="preserve">2 Корниенко В.И.    Управленческая команда: формирование и технологии функционирования: Учеб. пособие / </w:t>
-      </w:r>
-      <w:proofErr w:type="spellStart"/>
-      <w:r>
-        <w:rPr>
-          <w:rFonts w:ascii="Times New Roman" w:hAnsi="Times New Roman"/>
-          <w:sz w:val="28"/>
-          <w:szCs w:val="28"/>
-        </w:rPr>
-        <w:t>В.И.Корниенко</w:t>
-      </w:r>
-      <w:proofErr w:type="spellEnd"/>
-      <w:r>
-        <w:rPr>
-          <w:rFonts w:ascii="Times New Roman" w:hAnsi="Times New Roman"/>
-          <w:sz w:val="28"/>
-          <w:szCs w:val="28"/>
-        </w:rPr>
-        <w:t xml:space="preserve">; Рос. акад. гос. службы при Президенте Рос. Федерации. - М. : Изд-во РАГС, 2010. - 190 с.  </w:t>
+        <w:t xml:space="preserve">2 Корниенко В.И.    Управленческая команда: формирование и технологии функционирования: Учеб. пособие / В.И.Корниенко; Рос. акад. гос. службы при Президенте Рос. Федерации. - М. : Изд-во РАГС, 2010. - 190 с.  </w:t>
       </w:r>
     </w:p>
     <w:p>
@@ -11128,25 +11557,7 @@
           <w:sz w:val="28"/>
           <w:szCs w:val="28"/>
         </w:rPr>
-        <w:t xml:space="preserve"> Сафонова, Н. М. Лидерство и </w:t>
-      </w:r>
-      <w:proofErr w:type="spellStart"/>
-      <w:r>
-        <w:rPr>
-          <w:rFonts w:ascii="Times New Roman" w:hAnsi="Times New Roman"/>
-          <w:sz w:val="28"/>
-          <w:szCs w:val="28"/>
-        </w:rPr>
-        <w:t>командообразование</w:t>
-      </w:r>
-      <w:proofErr w:type="spellEnd"/>
-      <w:r>
-        <w:rPr>
-          <w:rFonts w:ascii="Times New Roman" w:hAnsi="Times New Roman"/>
-          <w:sz w:val="28"/>
-          <w:szCs w:val="28"/>
-        </w:rPr>
-        <w:t xml:space="preserve"> : учебное пособие / Н. М. Сафонова. — Набережные Челны :Набережночелнинский государственный педагогический университет, Печатная галерея, 2017. — 68 c. — ISBN 2227-8397.</w:t>
+        <w:t xml:space="preserve"> Сафонова, Н. М. Лидерство и командообразование : учебное пособие / Н. М. Сафонова. — Набережные Челны :Набережночелнинский государственный педагогический университет, Печатная галерея, 2017. — 68 c. — ISBN 2227-8397.</w:t>
       </w:r>
     </w:p>
     <w:p>
@@ -11174,43 +11585,7 @@
           <w:sz w:val="28"/>
           <w:szCs w:val="28"/>
         </w:rPr>
-        <w:t xml:space="preserve"> Столяренко, Л.Д. Психология делового общения и управления / Л.Д. Столяренко. – </w:t>
-      </w:r>
-      <w:proofErr w:type="spellStart"/>
-      <w:r>
-        <w:rPr>
-          <w:rFonts w:ascii="Times New Roman" w:hAnsi="Times New Roman"/>
-          <w:sz w:val="28"/>
-          <w:szCs w:val="28"/>
-        </w:rPr>
-        <w:t>Ростов</w:t>
-      </w:r>
-      <w:proofErr w:type="spellEnd"/>
-      <w:r>
-        <w:rPr>
-          <w:rFonts w:ascii="Times New Roman" w:hAnsi="Times New Roman"/>
-          <w:sz w:val="28"/>
-          <w:szCs w:val="28"/>
-        </w:rPr>
-        <w:t xml:space="preserve">-на </w:t>
-      </w:r>
-      <w:proofErr w:type="gramStart"/>
-      <w:r>
-        <w:rPr>
-          <w:rFonts w:ascii="Times New Roman" w:hAnsi="Times New Roman"/>
-          <w:sz w:val="28"/>
-          <w:szCs w:val="28"/>
-        </w:rPr>
-        <w:t>Дону :</w:t>
-      </w:r>
-      <w:proofErr w:type="gramEnd"/>
-      <w:r>
-        <w:rPr>
-          <w:rFonts w:ascii="Times New Roman" w:hAnsi="Times New Roman"/>
-          <w:sz w:val="28"/>
-          <w:szCs w:val="28"/>
-        </w:rPr>
-        <w:t xml:space="preserve"> Феникс, 2005, - 401 с. </w:t>
+        <w:t xml:space="preserve"> Столяренко, Л.Д. Психология делового общения и управления / Л.Д. Столяренко. – Ростов-на Дону : Феникс, 2005, - 401 с. </w:t>
       </w:r>
     </w:p>
     <w:p>
@@ -11243,7 +11618,7 @@
       </w:pPr>
     </w:p>
     <w:sectPr>
-      <w:footerReference w:type="default" r:id="rId26"/>
+      <w:footerReference w:type="default" r:id="rId20"/>
       <w:pgSz w:w="11906" w:h="16838"/>
       <w:pgMar w:top="1134" w:right="850" w:bottom="1134" w:left="1701" w:header="708" w:footer="708" w:gutter="0"/>
       <w:cols w:space="708"/>

</xml_diff>